<commit_message>
Added final version of SRS
</commit_message>
<xml_diff>
--- a/PROJECT/SRS (System Requirements Specification)/TINF19C_SRS_Team_5_v1.0.docx
+++ b/PROJECT/SRS (System Requirements Specification)/TINF19C_SRS_Team_5_v1.0.docx
@@ -63,6 +63,7 @@
         </w:rPr>
         <w:t>(</w:t>
       </w:r>
+      <w:proofErr w:type="spellStart"/>
       <w:r>
         <w:rPr>
           <w:rFonts w:cstheme="minorHAnsi"/>
@@ -81,7 +82,18 @@
           <w:szCs w:val="44"/>
           <w:lang w:val="en-GB"/>
         </w:rPr>
-        <w:t>heft)</w:t>
+        <w:t>heft</w:t>
+      </w:r>
+      <w:proofErr w:type="spellEnd"/>
+      <w:r>
+        <w:rPr>
+          <w:rFonts w:cstheme="minorHAnsi"/>
+          <w:b/>
+          <w:sz w:val="44"/>
+          <w:szCs w:val="44"/>
+          <w:lang w:val="en-GB"/>
+        </w:rPr>
+        <w:t>)</w:t>
       </w:r>
     </w:p>
     <w:p>
@@ -152,7 +164,31 @@
           <w:szCs w:val="24"/>
           <w:lang w:val="en-GB"/>
         </w:rPr>
-        <w:t>C, SWE I Praxisprojekt 20</w:t>
+        <w:t xml:space="preserve">C, SWE I </w:t>
+      </w:r>
+      <w:proofErr w:type="spellStart"/>
+      <w:r>
+        <w:rPr>
+          <w:rFonts w:ascii="Verdana" w:hAnsi="Verdana"/>
+          <w:i w:val="0"/>
+          <w:iCs/>
+          <w:sz w:val="24"/>
+          <w:szCs w:val="24"/>
+          <w:lang w:val="en-GB"/>
+        </w:rPr>
+        <w:t>Praxisprojekt</w:t>
+      </w:r>
+      <w:proofErr w:type="spellEnd"/>
+      <w:r>
+        <w:rPr>
+          <w:rFonts w:ascii="Verdana" w:hAnsi="Verdana"/>
+          <w:i w:val="0"/>
+          <w:iCs/>
+          <w:sz w:val="24"/>
+          <w:szCs w:val="24"/>
+          <w:lang w:val="en-GB"/>
+        </w:rPr>
+        <w:t xml:space="preserve"> 20</w:t>
       </w:r>
       <w:r>
         <w:rPr>
@@ -443,8 +479,69 @@
           <w:szCs w:val="21"/>
           <w:lang w:val="de-DE"/>
         </w:rPr>
-        <w:t>(Nils-Christopher Wiesenauer, Namid Marxen, Johannes Timter, Jonas Bihr</w:t>
-      </w:r>
+        <w:t xml:space="preserve">(Nils-Christopher </w:t>
+      </w:r>
+      <w:proofErr w:type="spellStart"/>
+      <w:r>
+        <w:rPr>
+          <w:rFonts w:ascii="Calibri" w:hAnsi="Calibri"/>
+          <w:i w:val="0"/>
+          <w:color w:val="1F4E79" w:themeColor="accent1" w:themeShade="80"/>
+          <w:sz w:val="21"/>
+          <w:szCs w:val="21"/>
+          <w:lang w:val="de-DE"/>
+        </w:rPr>
+        <w:t>Wiesenauer</w:t>
+      </w:r>
+      <w:proofErr w:type="spellEnd"/>
+      <w:r>
+        <w:rPr>
+          <w:rFonts w:ascii="Calibri" w:hAnsi="Calibri"/>
+          <w:i w:val="0"/>
+          <w:color w:val="1F4E79" w:themeColor="accent1" w:themeShade="80"/>
+          <w:sz w:val="21"/>
+          <w:szCs w:val="21"/>
+          <w:lang w:val="de-DE"/>
+        </w:rPr>
+        <w:t xml:space="preserve">, Namid Marxen, Johannes </w:t>
+      </w:r>
+      <w:proofErr w:type="spellStart"/>
+      <w:r>
+        <w:rPr>
+          <w:rFonts w:ascii="Calibri" w:hAnsi="Calibri"/>
+          <w:i w:val="0"/>
+          <w:color w:val="1F4E79" w:themeColor="accent1" w:themeShade="80"/>
+          <w:sz w:val="21"/>
+          <w:szCs w:val="21"/>
+          <w:lang w:val="de-DE"/>
+        </w:rPr>
+        <w:t>Timter</w:t>
+      </w:r>
+      <w:proofErr w:type="spellEnd"/>
+      <w:r>
+        <w:rPr>
+          <w:rFonts w:ascii="Calibri" w:hAnsi="Calibri"/>
+          <w:i w:val="0"/>
+          <w:color w:val="1F4E79" w:themeColor="accent1" w:themeShade="80"/>
+          <w:sz w:val="21"/>
+          <w:szCs w:val="21"/>
+          <w:lang w:val="de-DE"/>
+        </w:rPr>
+        <w:t xml:space="preserve">, Jonas </w:t>
+      </w:r>
+      <w:proofErr w:type="spellStart"/>
+      <w:r>
+        <w:rPr>
+          <w:rFonts w:ascii="Calibri" w:hAnsi="Calibri"/>
+          <w:i w:val="0"/>
+          <w:color w:val="1F4E79" w:themeColor="accent1" w:themeShade="80"/>
+          <w:sz w:val="21"/>
+          <w:szCs w:val="21"/>
+          <w:lang w:val="de-DE"/>
+        </w:rPr>
+        <w:t>Bihr</w:t>
+      </w:r>
+      <w:proofErr w:type="spellEnd"/>
       <w:r>
         <w:rPr>
           <w:rFonts w:ascii="Calibri" w:hAnsi="Calibri"/>
@@ -509,13 +606,23 @@
         </w:rPr>
         <w:tab/>
       </w:r>
+      <w:proofErr w:type="spellStart"/>
       <w:r>
         <w:rPr>
           <w:rStyle w:val="Erluterungen"/>
           <w:rFonts w:ascii="Calibri" w:hAnsi="Calibri"/>
           <w:szCs w:val="18"/>
         </w:rPr>
-        <w:t>Rotebühlplatz 41</w:t>
+        <w:t>Rotebühlplatz</w:t>
+      </w:r>
+      <w:proofErr w:type="spellEnd"/>
+      <w:r>
+        <w:rPr>
+          <w:rStyle w:val="Erluterungen"/>
+          <w:rFonts w:ascii="Calibri" w:hAnsi="Calibri"/>
+          <w:szCs w:val="18"/>
+        </w:rPr>
+        <w:t xml:space="preserve"> 41</w:t>
       </w:r>
     </w:p>
     <w:p>
@@ -1252,7 +1359,7 @@
       </w:tr>
       <w:tr>
         <w:trPr>
-          <w:trHeight w:val="70"/>
+          <w:trHeight w:val="340"/>
         </w:trPr>
         <w:tc>
           <w:tcPr>
@@ -1279,7 +1386,15 @@
                 <w:szCs w:val="22"/>
                 <w:lang w:val="en-GB"/>
               </w:rPr>
-              <w:t>0.5</w:t>
+              <w:t>0.</w:t>
+            </w:r>
+            <w:r>
+              <w:rPr>
+                <w:rFonts w:cstheme="minorHAnsi"/>
+                <w:szCs w:val="22"/>
+                <w:lang w:val="en-GB"/>
+              </w:rPr>
+              <w:t>5</w:t>
             </w:r>
           </w:p>
         </w:tc>
@@ -1361,15 +1476,161 @@
                 <w:szCs w:val="22"/>
                 <w:lang w:val="en-GB"/>
               </w:rPr>
-              <w:t xml:space="preserve">Namid </w:t>
+              <w:t>Namid Marxen</w:t>
             </w:r>
-            <w:r>
+          </w:p>
+        </w:tc>
+        <w:tc>
+          <w:tcPr>
+            <w:tcW w:w="3970" w:type="dxa"/>
+            <w:tcBorders>
+              <w:top w:val="single" w:sz="4" w:space="0" w:color="000000"/>
+              <w:left w:val="single" w:sz="4" w:space="0" w:color="000000"/>
+              <w:bottom w:val="single" w:sz="4" w:space="0" w:color="000000"/>
+              <w:right w:val="single" w:sz="4" w:space="0" w:color="000000"/>
+            </w:tcBorders>
+            <w:shd w:val="clear" w:color="auto" w:fill="auto"/>
+            <w:vAlign w:val="center"/>
+          </w:tcPr>
+          <w:p>
+            <w:pPr>
               <w:rPr>
                 <w:rFonts w:cstheme="minorHAnsi"/>
                 <w:szCs w:val="22"/>
                 <w:lang w:val="en-GB"/>
               </w:rPr>
-              <w:t>Marxen</w:t>
+            </w:pPr>
+            <w:r>
+              <w:rPr>
+                <w:rFonts w:cstheme="minorHAnsi"/>
+                <w:szCs w:val="22"/>
+                <w:lang w:val="en-GB"/>
+              </w:rPr>
+              <w:t>changed Product Data</w:t>
+            </w:r>
+          </w:p>
+        </w:tc>
+      </w:tr>
+      <w:tr>
+        <w:trPr>
+          <w:trHeight w:val="70"/>
+        </w:trPr>
+        <w:tc>
+          <w:tcPr>
+            <w:tcW w:w="1260" w:type="dxa"/>
+            <w:tcBorders>
+              <w:top w:val="single" w:sz="4" w:space="0" w:color="000000"/>
+              <w:left w:val="single" w:sz="4" w:space="0" w:color="000000"/>
+              <w:bottom w:val="single" w:sz="4" w:space="0" w:color="000000"/>
+            </w:tcBorders>
+            <w:shd w:val="clear" w:color="auto" w:fill="auto"/>
+            <w:vAlign w:val="center"/>
+          </w:tcPr>
+          <w:p>
+            <w:pPr>
+              <w:rPr>
+                <w:rFonts w:cstheme="minorHAnsi"/>
+                <w:szCs w:val="22"/>
+                <w:lang w:val="en-GB"/>
+              </w:rPr>
+            </w:pPr>
+            <w:r>
+              <w:rPr>
+                <w:rFonts w:cstheme="minorHAnsi"/>
+                <w:szCs w:val="22"/>
+                <w:lang w:val="en-GB"/>
+              </w:rPr>
+              <w:t>0.</w:t>
+            </w:r>
+            <w:r>
+              <w:rPr>
+                <w:rFonts w:cstheme="minorHAnsi"/>
+                <w:szCs w:val="22"/>
+                <w:lang w:val="en-GB"/>
+              </w:rPr>
+              <w:t>6</w:t>
+            </w:r>
+          </w:p>
+        </w:tc>
+        <w:tc>
+          <w:tcPr>
+            <w:tcW w:w="1620" w:type="dxa"/>
+            <w:tcBorders>
+              <w:top w:val="single" w:sz="4" w:space="0" w:color="000000"/>
+              <w:left w:val="single" w:sz="4" w:space="0" w:color="000000"/>
+              <w:bottom w:val="single" w:sz="4" w:space="0" w:color="000000"/>
+            </w:tcBorders>
+            <w:shd w:val="clear" w:color="auto" w:fill="auto"/>
+            <w:vAlign w:val="center"/>
+          </w:tcPr>
+          <w:p>
+            <w:pPr>
+              <w:rPr>
+                <w:rFonts w:cstheme="minorHAnsi"/>
+                <w:szCs w:val="22"/>
+                <w:lang w:val="en-GB"/>
+              </w:rPr>
+            </w:pPr>
+            <w:r>
+              <w:rPr>
+                <w:rFonts w:cstheme="minorHAnsi"/>
+                <w:szCs w:val="22"/>
+                <w:lang w:val="en-GB"/>
+              </w:rPr>
+              <w:t>09</w:t>
+            </w:r>
+            <w:r>
+              <w:rPr>
+                <w:rFonts w:cstheme="minorHAnsi"/>
+                <w:szCs w:val="22"/>
+                <w:lang w:val="en-GB"/>
+              </w:rPr>
+              <w:t>.</w:t>
+            </w:r>
+            <w:r>
+              <w:rPr>
+                <w:rFonts w:cstheme="minorHAnsi"/>
+                <w:szCs w:val="22"/>
+                <w:lang w:val="en-GB"/>
+              </w:rPr>
+              <w:t>11</w:t>
+            </w:r>
+            <w:r>
+              <w:rPr>
+                <w:rFonts w:cstheme="minorHAnsi"/>
+                <w:szCs w:val="22"/>
+                <w:lang w:val="en-GB"/>
+              </w:rPr>
+              <w:t>.2020</w:t>
+            </w:r>
+          </w:p>
+        </w:tc>
+        <w:tc>
+          <w:tcPr>
+            <w:tcW w:w="1620" w:type="dxa"/>
+            <w:tcBorders>
+              <w:top w:val="single" w:sz="4" w:space="0" w:color="000000"/>
+              <w:left w:val="single" w:sz="4" w:space="0" w:color="000000"/>
+              <w:bottom w:val="single" w:sz="4" w:space="0" w:color="000000"/>
+            </w:tcBorders>
+            <w:shd w:val="clear" w:color="auto" w:fill="auto"/>
+            <w:vAlign w:val="center"/>
+          </w:tcPr>
+          <w:p>
+            <w:pPr>
+              <w:rPr>
+                <w:rFonts w:cstheme="minorHAnsi"/>
+                <w:szCs w:val="22"/>
+                <w:lang w:val="en-GB"/>
+              </w:rPr>
+            </w:pPr>
+            <w:r>
+              <w:rPr>
+                <w:rFonts w:cstheme="minorHAnsi"/>
+                <w:szCs w:val="22"/>
+                <w:lang w:val="en-GB"/>
+              </w:rPr>
+              <w:t>Namid Marxen</w:t>
             </w:r>
           </w:p>
         </w:tc>
@@ -1462,7 +1723,7 @@
                 <w:szCs w:val="22"/>
                 <w:lang w:val="en-GB"/>
               </w:rPr>
-              <w:t>06</w:t>
+              <w:t>10</w:t>
             </w:r>
             <w:r>
               <w:rPr>
@@ -1695,7 +1956,7 @@
         <w:rPr>
           <w:noProof/>
         </w:rPr>
-        <w:instrText xml:space="preserve"> PAGEREF _Toc55563521 \h </w:instrText>
+        <w:instrText xml:space="preserve"> PAGEREF _Toc56092210 \h </w:instrText>
       </w:r>
       <w:r>
         <w:rPr>
@@ -1778,7 +2039,7 @@
         <w:rPr>
           <w:noProof/>
         </w:rPr>
-        <w:instrText xml:space="preserve"> PAGEREF _Toc55563522 \h </w:instrText>
+        <w:instrText xml:space="preserve"> PAGEREF _Toc56092211 \h </w:instrText>
       </w:r>
       <w:r>
         <w:rPr>
@@ -1861,7 +2122,7 @@
         <w:rPr>
           <w:noProof/>
         </w:rPr>
-        <w:instrText xml:space="preserve"> PAGEREF _Toc55563523 \h </w:instrText>
+        <w:instrText xml:space="preserve"> PAGEREF _Toc56092212 \h </w:instrText>
       </w:r>
       <w:r>
         <w:rPr>
@@ -1941,7 +2202,7 @@
         <w:rPr>
           <w:noProof/>
         </w:rPr>
-        <w:instrText xml:space="preserve"> PAGEREF _Toc55563524 \h </w:instrText>
+        <w:instrText xml:space="preserve"> PAGEREF _Toc56092213 \h </w:instrText>
       </w:r>
       <w:r>
         <w:rPr>
@@ -2026,7 +2287,7 @@
           <w:noProof/>
           <w:lang w:val="en-US"/>
         </w:rPr>
-        <w:instrText xml:space="preserve"> PAGEREF _Toc55563525 \h </w:instrText>
+        <w:instrText xml:space="preserve"> PAGEREF _Toc56092214 \h </w:instrText>
       </w:r>
       <w:r>
         <w:rPr>
@@ -2112,7 +2373,7 @@
           <w:noProof/>
           <w:lang w:val="en-US"/>
         </w:rPr>
-        <w:instrText xml:space="preserve"> PAGEREF _Toc55563526 \h </w:instrText>
+        <w:instrText xml:space="preserve"> PAGEREF _Toc56092215 \h </w:instrText>
       </w:r>
       <w:r>
         <w:rPr>
@@ -2198,7 +2459,7 @@
           <w:noProof/>
           <w:lang w:val="en-US"/>
         </w:rPr>
-        <w:instrText xml:space="preserve"> PAGEREF _Toc55563527 \h </w:instrText>
+        <w:instrText xml:space="preserve"> PAGEREF _Toc56092216 \h </w:instrText>
       </w:r>
       <w:r>
         <w:rPr>
@@ -2284,7 +2545,7 @@
           <w:noProof/>
           <w:lang w:val="en-US"/>
         </w:rPr>
-        <w:instrText xml:space="preserve"> PAGEREF _Toc55563528 \h </w:instrText>
+        <w:instrText xml:space="preserve"> PAGEREF _Toc56092217 \h </w:instrText>
       </w:r>
       <w:r>
         <w:rPr>
@@ -2368,7 +2629,7 @@
           <w:noProof/>
           <w:lang w:val="en-US"/>
         </w:rPr>
-        <w:instrText xml:space="preserve"> PAGEREF _Toc55563529 \h </w:instrText>
+        <w:instrText xml:space="preserve"> PAGEREF _Toc56092218 \h </w:instrText>
       </w:r>
       <w:r>
         <w:rPr>
@@ -2456,7 +2717,7 @@
           <w:noProof/>
           <w:lang w:val="en-US"/>
         </w:rPr>
-        <w:instrText xml:space="preserve"> PAGEREF _Toc55563530 \h </w:instrText>
+        <w:instrText xml:space="preserve"> PAGEREF _Toc56092219 \h </w:instrText>
       </w:r>
       <w:r>
         <w:rPr>
@@ -2544,7 +2805,7 @@
           <w:noProof/>
           <w:lang w:val="en-US"/>
         </w:rPr>
-        <w:instrText xml:space="preserve"> PAGEREF _Toc55563531 \h </w:instrText>
+        <w:instrText xml:space="preserve"> PAGEREF _Toc56092220 \h </w:instrText>
       </w:r>
       <w:r>
         <w:rPr>
@@ -2632,7 +2893,7 @@
           <w:noProof/>
           <w:lang w:val="en-US"/>
         </w:rPr>
-        <w:instrText xml:space="preserve"> PAGEREF _Toc55563532 \h </w:instrText>
+        <w:instrText xml:space="preserve"> PAGEREF _Toc56092221 \h </w:instrText>
       </w:r>
       <w:r>
         <w:rPr>
@@ -2720,7 +2981,7 @@
           <w:noProof/>
           <w:lang w:val="en-US"/>
         </w:rPr>
-        <w:instrText xml:space="preserve"> PAGEREF _Toc55563533 \h </w:instrText>
+        <w:instrText xml:space="preserve"> PAGEREF _Toc56092222 \h </w:instrText>
       </w:r>
       <w:r>
         <w:rPr>
@@ -2808,7 +3069,7 @@
           <w:noProof/>
           <w:lang w:val="en-US"/>
         </w:rPr>
-        <w:instrText xml:space="preserve"> PAGEREF _Toc55563534 \h </w:instrText>
+        <w:instrText xml:space="preserve"> PAGEREF _Toc56092223 \h </w:instrText>
       </w:r>
       <w:r>
         <w:rPr>
@@ -2896,7 +3157,7 @@
           <w:noProof/>
           <w:lang w:val="en-US"/>
         </w:rPr>
-        <w:instrText xml:space="preserve"> PAGEREF _Toc55563535 \h </w:instrText>
+        <w:instrText xml:space="preserve"> PAGEREF _Toc56092224 \h </w:instrText>
       </w:r>
       <w:r>
         <w:rPr>
@@ -2984,7 +3245,7 @@
           <w:noProof/>
           <w:lang w:val="en-US"/>
         </w:rPr>
-        <w:instrText xml:space="preserve"> PAGEREF _Toc55563536 \h </w:instrText>
+        <w:instrText xml:space="preserve"> PAGEREF _Toc56092225 \h </w:instrText>
       </w:r>
       <w:r>
         <w:rPr>
@@ -3072,7 +3333,7 @@
           <w:noProof/>
           <w:lang w:val="en-US"/>
         </w:rPr>
-        <w:instrText xml:space="preserve"> PAGEREF _Toc55563537 \h </w:instrText>
+        <w:instrText xml:space="preserve"> PAGEREF _Toc56092226 \h </w:instrText>
       </w:r>
       <w:r>
         <w:rPr>
@@ -3140,7 +3401,7 @@
           <w:noProof/>
           <w:lang w:val="en-GB"/>
         </w:rPr>
-        <w:t>/LF90/About Page</w:t>
+        <w:t>/LF90/Info Page</w:t>
       </w:r>
       <w:r>
         <w:rPr>
@@ -3160,7 +3421,7 @@
           <w:noProof/>
           <w:lang w:val="en-US"/>
         </w:rPr>
-        <w:instrText xml:space="preserve"> PAGEREF _Toc55563538 \h </w:instrText>
+        <w:instrText xml:space="preserve"> PAGEREF _Toc56092227 \h </w:instrText>
       </w:r>
       <w:r>
         <w:rPr>
@@ -3248,7 +3509,7 @@
           <w:noProof/>
           <w:lang w:val="en-US"/>
         </w:rPr>
-        <w:instrText xml:space="preserve"> PAGEREF _Toc55563539 \h </w:instrText>
+        <w:instrText xml:space="preserve"> PAGEREF _Toc56092228 \h </w:instrText>
       </w:r>
       <w:r>
         <w:rPr>
@@ -3336,7 +3597,7 @@
           <w:noProof/>
           <w:lang w:val="en-US"/>
         </w:rPr>
-        <w:instrText xml:space="preserve"> PAGEREF _Toc55563540 \h </w:instrText>
+        <w:instrText xml:space="preserve"> PAGEREF _Toc56092229 \h </w:instrText>
       </w:r>
       <w:r>
         <w:rPr>
@@ -3420,7 +3681,7 @@
           <w:noProof/>
           <w:lang w:val="en-US"/>
         </w:rPr>
-        <w:instrText xml:space="preserve"> PAGEREF _Toc55563541 \h </w:instrText>
+        <w:instrText xml:space="preserve"> PAGEREF _Toc56092230 \h </w:instrText>
       </w:r>
       <w:r>
         <w:rPr>
@@ -3451,7 +3712,7 @@
       <w:pPr>
         <w:pStyle w:val="Verzeichnis2"/>
         <w:tabs>
-          <w:tab w:val="left" w:pos="849"/>
+          <w:tab w:val="left" w:pos="1132"/>
           <w:tab w:val="right" w:leader="dot" w:pos="9060"/>
         </w:tabs>
         <w:rPr>
@@ -3463,7 +3724,7 @@
       </w:pPr>
       <w:r>
         <w:rPr>
-          <w:rFonts w:asciiTheme="minorHAnsi" w:eastAsia="Arial" w:hAnsiTheme="minorHAnsi" w:cstheme="minorHAnsi"/>
+          <w:rFonts w:eastAsia="Arial"/>
           <w:noProof/>
           <w:lang w:val="en-US" w:bidi="x-none"/>
           <w14:scene3d>
@@ -3486,7 +3747,7 @@
       </w:r>
       <w:r>
         <w:rPr>
-          <w:rFonts w:asciiTheme="minorHAnsi" w:eastAsia="Calibri" w:hAnsiTheme="minorHAnsi" w:cstheme="minorHAnsi"/>
+          <w:rFonts w:eastAsia="Calibri"/>
           <w:noProof/>
           <w:lang w:val="en-US"/>
         </w:rPr>
@@ -3510,7 +3771,7 @@
           <w:noProof/>
           <w:lang w:val="en-US"/>
         </w:rPr>
-        <w:instrText xml:space="preserve"> PAGEREF _Toc55563542 \h </w:instrText>
+        <w:instrText xml:space="preserve"> PAGEREF _Toc56092231 \h </w:instrText>
       </w:r>
       <w:r>
         <w:rPr>
@@ -3541,7 +3802,7 @@
       <w:pPr>
         <w:pStyle w:val="Verzeichnis2"/>
         <w:tabs>
-          <w:tab w:val="left" w:pos="849"/>
+          <w:tab w:val="left" w:pos="1132"/>
           <w:tab w:val="right" w:leader="dot" w:pos="9060"/>
         </w:tabs>
         <w:rPr>
@@ -3553,7 +3814,7 @@
       </w:pPr>
       <w:r>
         <w:rPr>
-          <w:rFonts w:asciiTheme="minorHAnsi" w:eastAsia="Arial" w:hAnsiTheme="minorHAnsi" w:cstheme="minorHAnsi"/>
+          <w:rFonts w:eastAsia="Arial"/>
           <w:noProof/>
           <w:lang w:val="en-US" w:bidi="x-none"/>
           <w14:scene3d>
@@ -3563,7 +3824,7 @@
             </w14:lightRig>
           </w14:scene3d>
         </w:rPr>
-        <w:t>3.1.</w:t>
+        <w:t>3.2.</w:t>
       </w:r>
       <w:r>
         <w:rPr>
@@ -3576,11 +3837,11 @@
       </w:r>
       <w:r>
         <w:rPr>
-          <w:rFonts w:asciiTheme="minorHAnsi" w:eastAsia="Calibri" w:hAnsiTheme="minorHAnsi" w:cstheme="minorHAnsi"/>
-          <w:noProof/>
-          <w:lang w:val="en-US"/>
-        </w:rPr>
-        <w:t>/LD10/JSON objects</w:t>
+          <w:rFonts w:eastAsia="Calibri"/>
+          <w:noProof/>
+          <w:lang w:val="en-US"/>
+        </w:rPr>
+        <w:t>/LD20/JSON objects</w:t>
       </w:r>
       <w:r>
         <w:rPr>
@@ -3600,7 +3861,97 @@
           <w:noProof/>
           <w:lang w:val="en-US"/>
         </w:rPr>
-        <w:instrText xml:space="preserve"> PAGEREF _Toc55563543 \h </w:instrText>
+        <w:instrText xml:space="preserve"> PAGEREF _Toc56092232 \h </w:instrText>
+      </w:r>
+      <w:r>
+        <w:rPr>
+          <w:noProof/>
+        </w:rPr>
+      </w:r>
+      <w:r>
+        <w:rPr>
+          <w:noProof/>
+        </w:rPr>
+        <w:fldChar w:fldCharType="separate"/>
+      </w:r>
+      <w:r>
+        <w:rPr>
+          <w:noProof/>
+          <w:lang w:val="en-US"/>
+        </w:rPr>
+        <w:t>16</w:t>
+      </w:r>
+      <w:r>
+        <w:rPr>
+          <w:noProof/>
+        </w:rPr>
+        <w:fldChar w:fldCharType="end"/>
+      </w:r>
+    </w:p>
+    <w:p>
+      <w:pPr>
+        <w:pStyle w:val="Verzeichnis2"/>
+        <w:tabs>
+          <w:tab w:val="left" w:pos="1132"/>
+          <w:tab w:val="right" w:leader="dot" w:pos="9060"/>
+        </w:tabs>
+        <w:rPr>
+          <w:rFonts w:asciiTheme="minorHAnsi" w:eastAsiaTheme="minorEastAsia" w:hAnsiTheme="minorHAnsi" w:cstheme="minorBidi"/>
+          <w:noProof/>
+          <w:szCs w:val="22"/>
+          <w:lang w:val="en-US"/>
+        </w:rPr>
+      </w:pPr>
+      <w:r>
+        <w:rPr>
+          <w:rFonts w:eastAsia="Arial"/>
+          <w:noProof/>
+          <w:lang w:val="en-US" w:bidi="x-none"/>
+          <w14:scene3d>
+            <w14:camera w14:prst="orthographicFront"/>
+            <w14:lightRig w14:rig="threePt" w14:dir="t">
+              <w14:rot w14:lat="0" w14:lon="0" w14:rev="0"/>
+            </w14:lightRig>
+          </w14:scene3d>
+        </w:rPr>
+        <w:t>3.3.</w:t>
+      </w:r>
+      <w:r>
+        <w:rPr>
+          <w:rFonts w:asciiTheme="minorHAnsi" w:eastAsiaTheme="minorEastAsia" w:hAnsiTheme="minorHAnsi" w:cstheme="minorBidi"/>
+          <w:noProof/>
+          <w:szCs w:val="22"/>
+          <w:lang w:val="en-US"/>
+        </w:rPr>
+        <w:tab/>
+      </w:r>
+      <w:r>
+        <w:rPr>
+          <w:rFonts w:eastAsia="Calibri"/>
+          <w:noProof/>
+          <w:lang w:val="en-US"/>
+        </w:rPr>
+        <w:t>/LD30/NPM Packages</w:t>
+      </w:r>
+      <w:r>
+        <w:rPr>
+          <w:noProof/>
+          <w:lang w:val="en-US"/>
+        </w:rPr>
+        <w:tab/>
+      </w:r>
+      <w:r>
+        <w:rPr>
+          <w:noProof/>
+        </w:rPr>
+        <w:fldChar w:fldCharType="begin"/>
+      </w:r>
+      <w:r>
+        <w:rPr>
+          <w:noProof/>
+          <w:lang w:val="en-US"/>
+        </w:rPr>
+        <w:instrText xml:space="preserve"> PAGEREF _Toc56092233 \h </w:instrText>
       </w:r>
       <w:r>
         <w:rPr>
@@ -3684,7 +4035,7 @@
           <w:noProof/>
           <w:lang w:val="en-US"/>
         </w:rPr>
-        <w:instrText xml:space="preserve"> PAGEREF _Toc55563544 \h </w:instrText>
+        <w:instrText xml:space="preserve"> PAGEREF _Toc56092234 \h </w:instrText>
       </w:r>
       <w:r>
         <w:rPr>
@@ -3715,7 +4066,7 @@
       <w:pPr>
         <w:pStyle w:val="Verzeichnis2"/>
         <w:tabs>
-          <w:tab w:val="left" w:pos="849"/>
+          <w:tab w:val="left" w:pos="1132"/>
           <w:tab w:val="right" w:leader="dot" w:pos="9060"/>
         </w:tabs>
         <w:rPr>
@@ -3727,7 +4078,6 @@
       </w:pPr>
       <w:r>
         <w:rPr>
-          <w:rFonts w:ascii="Calibri" w:hAnsi="Calibri" w:cs="Calibri"/>
           <w:noProof/>
           <w:color w:val="000000"/>
           <w:lang w:val="en-US" w:bidi="x-none"/>
@@ -3751,9 +4101,7 @@
       </w:r>
       <w:r>
         <w:rPr>
-          <w:rFonts w:ascii="Calibri" w:hAnsi="Calibri" w:cs="Calibri"/>
-          <w:noProof/>
-          <w:color w:val="000000" w:themeColor="text1"/>
+          <w:noProof/>
           <w:lang w:val="en-US"/>
         </w:rPr>
         <w:t>/NF10/Usability</w:t>
@@ -3776,7 +4124,7 @@
           <w:noProof/>
           <w:lang w:val="en-US"/>
         </w:rPr>
-        <w:instrText xml:space="preserve"> PAGEREF _Toc55563545 \h </w:instrText>
+        <w:instrText xml:space="preserve"> PAGEREF _Toc56092235 \h </w:instrText>
       </w:r>
       <w:r>
         <w:rPr>
@@ -3807,7 +4155,7 @@
       <w:pPr>
         <w:pStyle w:val="Verzeichnis2"/>
         <w:tabs>
-          <w:tab w:val="left" w:pos="849"/>
+          <w:tab w:val="left" w:pos="1132"/>
           <w:tab w:val="right" w:leader="dot" w:pos="9060"/>
         </w:tabs>
         <w:rPr>
@@ -3819,9 +4167,7 @@
       </w:pPr>
       <w:r>
         <w:rPr>
-          <w:rFonts w:ascii="Calibri" w:hAnsi="Calibri" w:cs="Calibri"/>
-          <w:noProof/>
-          <w:color w:val="000000" w:themeColor="text1"/>
+          <w:noProof/>
           <w:lang w:val="en-US" w:bidi="x-none"/>
           <w14:scene3d>
             <w14:camera w14:prst="orthographicFront"/>
@@ -3843,18 +4189,14 @@
       </w:r>
       <w:r>
         <w:rPr>
-          <w:rFonts w:ascii="Calibri" w:hAnsi="Calibri" w:cs="Calibri"/>
-          <w:noProof/>
-          <w:color w:val="000000" w:themeColor="text1"/>
+          <w:noProof/>
           <w:lang w:val="en-US"/>
         </w:rPr>
         <w:t>/NF20/</w:t>
       </w:r>
       <w:r>
         <w:rPr>
-          <w:rFonts w:ascii="Calibri" w:hAnsi="Calibri" w:cs="Calibri"/>
-          <w:noProof/>
-          <w:color w:val="000000" w:themeColor="text1"/>
+          <w:noProof/>
           <w:lang w:val="en-US"/>
         </w:rPr>
         <w:t>Expandability</w:t>
@@ -3877,7 +4219,7 @@
           <w:noProof/>
           <w:lang w:val="en-US"/>
         </w:rPr>
-        <w:instrText xml:space="preserve"> PAGEREF _Toc55563546 \h </w:instrText>
+        <w:instrText xml:space="preserve"> PAGEREF _Toc56092236 \h </w:instrText>
       </w:r>
       <w:r>
         <w:rPr>
@@ -3908,7 +4250,7 @@
       <w:pPr>
         <w:pStyle w:val="Verzeichnis2"/>
         <w:tabs>
-          <w:tab w:val="left" w:pos="849"/>
+          <w:tab w:val="left" w:pos="1132"/>
           <w:tab w:val="right" w:leader="dot" w:pos="9060"/>
         </w:tabs>
         <w:rPr>
@@ -3920,9 +4262,7 @@
       </w:pPr>
       <w:r>
         <w:rPr>
-          <w:rFonts w:ascii="Calibri" w:hAnsi="Calibri" w:cs="Calibri"/>
-          <w:noProof/>
-          <w:color w:val="000000" w:themeColor="text1"/>
+          <w:noProof/>
           <w:lang w:val="en-US" w:bidi="x-none"/>
           <w14:scene3d>
             <w14:camera w14:prst="orthographicFront"/>
@@ -3944,9 +4284,7 @@
       </w:r>
       <w:r>
         <w:rPr>
-          <w:rFonts w:ascii="Calibri" w:hAnsi="Calibri" w:cs="Calibri"/>
-          <w:noProof/>
-          <w:color w:val="000000" w:themeColor="text1"/>
+          <w:noProof/>
           <w:lang w:val="en-US"/>
         </w:rPr>
         <w:t>/NF30/Data Integrity</w:t>
@@ -3969,7 +4307,7 @@
           <w:noProof/>
           <w:lang w:val="en-US"/>
         </w:rPr>
-        <w:instrText xml:space="preserve"> PAGEREF _Toc55563547 \h </w:instrText>
+        <w:instrText xml:space="preserve"> PAGEREF _Toc56092237 \h </w:instrText>
       </w:r>
       <w:r>
         <w:rPr>
@@ -4000,7 +4338,7 @@
       <w:pPr>
         <w:pStyle w:val="Verzeichnis2"/>
         <w:tabs>
-          <w:tab w:val="left" w:pos="849"/>
+          <w:tab w:val="left" w:pos="1132"/>
           <w:tab w:val="right" w:leader="dot" w:pos="9060"/>
         </w:tabs>
         <w:rPr>
@@ -4012,9 +4350,7 @@
       </w:pPr>
       <w:r>
         <w:rPr>
-          <w:rFonts w:ascii="Calibri" w:hAnsi="Calibri" w:cs="Calibri"/>
-          <w:noProof/>
-          <w:color w:val="000000" w:themeColor="text1"/>
+          <w:noProof/>
           <w:lang w:val="en-US" w:bidi="x-none"/>
           <w14:scene3d>
             <w14:camera w14:prst="orthographicFront"/>
@@ -4036,18 +4372,14 @@
       </w:r>
       <w:r>
         <w:rPr>
-          <w:rFonts w:ascii="Calibri" w:hAnsi="Calibri" w:cs="Calibri"/>
-          <w:noProof/>
-          <w:color w:val="000000" w:themeColor="text1"/>
+          <w:noProof/>
           <w:lang w:val="en-US"/>
         </w:rPr>
         <w:t>/NF40/</w:t>
       </w:r>
       <w:r>
         <w:rPr>
-          <w:rFonts w:ascii="Calibri" w:hAnsi="Calibri" w:cs="Calibri"/>
-          <w:noProof/>
-          <w:color w:val="000000" w:themeColor="text1"/>
+          <w:noProof/>
           <w:lang w:val="en-US"/>
         </w:rPr>
         <w:t>Availability</w:t>
@@ -4070,7 +4402,7 @@
           <w:noProof/>
           <w:lang w:val="en-US"/>
         </w:rPr>
-        <w:instrText xml:space="preserve"> PAGEREF _Toc55563548 \h </w:instrText>
+        <w:instrText xml:space="preserve"> PAGEREF _Toc56092238 \h </w:instrText>
       </w:r>
       <w:r>
         <w:rPr>
@@ -4101,7 +4433,7 @@
       <w:pPr>
         <w:pStyle w:val="Verzeichnis2"/>
         <w:tabs>
-          <w:tab w:val="left" w:pos="849"/>
+          <w:tab w:val="left" w:pos="1132"/>
           <w:tab w:val="right" w:leader="dot" w:pos="9060"/>
         </w:tabs>
         <w:rPr>
@@ -4113,9 +4445,7 @@
       </w:pPr>
       <w:r>
         <w:rPr>
-          <w:rFonts w:ascii="Calibri" w:hAnsi="Calibri" w:cs="Calibri"/>
-          <w:noProof/>
-          <w:color w:val="000000" w:themeColor="text1"/>
+          <w:noProof/>
           <w:lang w:val="en-US" w:bidi="x-none"/>
           <w14:scene3d>
             <w14:camera w14:prst="orthographicFront"/>
@@ -4137,12 +4467,17 @@
       </w:r>
       <w:r>
         <w:rPr>
-          <w:rFonts w:ascii="Calibri" w:hAnsi="Calibri" w:cs="Calibri"/>
-          <w:noProof/>
-          <w:color w:val="000000" w:themeColor="text1"/>
-          <w:lang w:val="en-US"/>
-        </w:rPr>
-        <w:t>/NF50/System Environment</w:t>
+          <w:noProof/>
+          <w:lang w:val="en-US"/>
+        </w:rPr>
+        <w:t>/NF50/</w:t>
+      </w:r>
+      <w:r>
+        <w:rPr>
+          <w:noProof/>
+          <w:lang w:val="en-US"/>
+        </w:rPr>
+        <w:t>Internationality</w:t>
       </w:r>
       <w:r>
         <w:rPr>
@@ -4162,7 +4497,95 @@
           <w:noProof/>
           <w:lang w:val="en-US"/>
         </w:rPr>
-        <w:instrText xml:space="preserve"> PAGEREF _Toc55563549 \h </w:instrText>
+        <w:instrText xml:space="preserve"> PAGEREF _Toc56092239 \h </w:instrText>
+      </w:r>
+      <w:r>
+        <w:rPr>
+          <w:noProof/>
+        </w:rPr>
+      </w:r>
+      <w:r>
+        <w:rPr>
+          <w:noProof/>
+        </w:rPr>
+        <w:fldChar w:fldCharType="separate"/>
+      </w:r>
+      <w:r>
+        <w:rPr>
+          <w:noProof/>
+          <w:lang w:val="en-US"/>
+        </w:rPr>
+        <w:t>17</w:t>
+      </w:r>
+      <w:r>
+        <w:rPr>
+          <w:noProof/>
+        </w:rPr>
+        <w:fldChar w:fldCharType="end"/>
+      </w:r>
+    </w:p>
+    <w:p>
+      <w:pPr>
+        <w:pStyle w:val="Verzeichnis2"/>
+        <w:tabs>
+          <w:tab w:val="left" w:pos="1132"/>
+          <w:tab w:val="right" w:leader="dot" w:pos="9060"/>
+        </w:tabs>
+        <w:rPr>
+          <w:rFonts w:asciiTheme="minorHAnsi" w:eastAsiaTheme="minorEastAsia" w:hAnsiTheme="minorHAnsi" w:cstheme="minorBidi"/>
+          <w:noProof/>
+          <w:szCs w:val="22"/>
+          <w:lang w:val="en-US"/>
+        </w:rPr>
+      </w:pPr>
+      <w:r>
+        <w:rPr>
+          <w:noProof/>
+          <w:lang w:val="en-US" w:bidi="x-none"/>
+          <w14:scene3d>
+            <w14:camera w14:prst="orthographicFront"/>
+            <w14:lightRig w14:rig="threePt" w14:dir="t">
+              <w14:rot w14:lat="0" w14:lon="0" w14:rev="0"/>
+            </w14:lightRig>
+          </w14:scene3d>
+        </w:rPr>
+        <w:t>4.6.</w:t>
+      </w:r>
+      <w:r>
+        <w:rPr>
+          <w:rFonts w:asciiTheme="minorHAnsi" w:eastAsiaTheme="minorEastAsia" w:hAnsiTheme="minorHAnsi" w:cstheme="minorBidi"/>
+          <w:noProof/>
+          <w:szCs w:val="22"/>
+          <w:lang w:val="en-US"/>
+        </w:rPr>
+        <w:tab/>
+      </w:r>
+      <w:r>
+        <w:rPr>
+          <w:noProof/>
+          <w:lang w:val="en-US"/>
+        </w:rPr>
+        <w:t>/NF60/System Environment</w:t>
+      </w:r>
+      <w:r>
+        <w:rPr>
+          <w:noProof/>
+          <w:lang w:val="en-US"/>
+        </w:rPr>
+        <w:tab/>
+      </w:r>
+      <w:r>
+        <w:rPr>
+          <w:noProof/>
+        </w:rPr>
+        <w:fldChar w:fldCharType="begin"/>
+      </w:r>
+      <w:r>
+        <w:rPr>
+          <w:noProof/>
+          <w:lang w:val="en-US"/>
+        </w:rPr>
+        <w:instrText xml:space="preserve"> PAGEREF _Toc56092240 \h </w:instrText>
       </w:r>
       <w:r>
         <w:rPr>
@@ -4242,7 +4665,7 @@
         <w:rPr>
           <w:noProof/>
         </w:rPr>
-        <w:instrText xml:space="preserve"> PAGEREF _Toc55563550 \h </w:instrText>
+        <w:instrText xml:space="preserve"> PAGEREF _Toc56092241 \h </w:instrText>
       </w:r>
       <w:r>
         <w:rPr>
@@ -4321,7 +4744,7 @@
         <w:rPr>
           <w:noProof/>
         </w:rPr>
-        <w:instrText xml:space="preserve"> PAGEREF _Toc55563551 \h </w:instrText>
+        <w:instrText xml:space="preserve"> PAGEREF _Toc56092242 \h </w:instrText>
       </w:r>
       <w:r>
         <w:rPr>
@@ -4400,7 +4823,7 @@
         <w:rPr>
           <w:noProof/>
         </w:rPr>
-        <w:instrText xml:space="preserve"> PAGEREF _Toc55563552 \h </w:instrText>
+        <w:instrText xml:space="preserve"> PAGEREF _Toc56092243 \h </w:instrText>
       </w:r>
       <w:r>
         <w:rPr>
@@ -4459,7 +4882,7 @@
           <w:lang w:val="en-GB"/>
         </w:rPr>
       </w:pPr>
-      <w:bookmarkStart w:id="3" w:name="_Toc55563521"/>
+      <w:bookmarkStart w:id="3" w:name="_Toc56092210"/>
       <w:r>
         <w:rPr>
           <w:lang w:val="en-GB"/>
@@ -4663,7 +5086,7 @@
           <w:szCs w:val="24"/>
           <w:lang w:val="en-US"/>
         </w:rPr>
-        <w:t xml:space="preserve"> our target-group are not only engineers, but any person who wishes to inspect and understand AML documents. </w:t>
+        <w:t xml:space="preserve"> our target-group are not only engineers, but any person who wishes to inspect AML documents. </w:t>
       </w:r>
       <w:r>
         <w:rPr>
@@ -4780,7 +5203,7 @@
           <w:color w:val="000000" w:themeColor="text1"/>
           <w:lang w:val="en-US"/>
         </w:rPr>
-        <w:t xml:space="preserve"> a list of all files in the database where he can click on one of the files, to perform to either delete, edit or download the entry. He also has the ability to upload files to the database and search for existing entries with an ID-based search field.</w:t>
+        <w:t xml:space="preserve"> a list of all files in the database where he can click on one of the files, to either delete, edit or download the entry. He also has the ability to upload files to the database and search for existing entries with an ID-based search field.</w:t>
       </w:r>
     </w:p>
     <w:p>
@@ -4790,7 +5213,7 @@
           <w:lang w:val="en-GB"/>
         </w:rPr>
       </w:pPr>
-      <w:bookmarkStart w:id="7" w:name="_Toc55563522"/>
+      <w:bookmarkStart w:id="7" w:name="_Toc56092211"/>
       <w:r>
         <w:rPr>
           <w:lang w:val="en-GB"/>
@@ -4947,27 +5370,7 @@
           <w:color w:val="000000" w:themeColor="text1"/>
           <w:lang w:val="en-US"/>
         </w:rPr>
-        <w:t>.</w:t>
-      </w:r>
-      <w:r>
-        <w:rPr>
-          <w:rStyle w:val="Erluterungen"/>
-          <w:rFonts w:ascii="Calibri" w:hAnsi="Calibri" w:cs="Calibri"/>
-          <w:i w:val="0"/>
-          <w:color w:val="000000" w:themeColor="text1"/>
-          <w:lang w:val="en-US"/>
-        </w:rPr>
-        <w:t xml:space="preserve"> </w:t>
-      </w:r>
-      <w:r>
-        <w:rPr>
-          <w:rStyle w:val="Erluterungen"/>
-          <w:rFonts w:ascii="Calibri" w:hAnsi="Calibri" w:cs="Calibri"/>
-          <w:i w:val="0"/>
-          <w:color w:val="000000" w:themeColor="text1"/>
-          <w:lang w:val="en-US"/>
-        </w:rPr>
-        <w:t>I</w:t>
+        <w:t>, i</w:t>
       </w:r>
       <w:r>
         <w:rPr>
@@ -5113,240 +5516,28 @@
     <w:p>
       <w:pPr>
         <w:rPr>
+          <w:rStyle w:val="Erluterungen"/>
+          <w:rFonts w:ascii="Calibri" w:hAnsi="Calibri" w:cs="Calibri"/>
+          <w:i w:val="0"/>
+          <w:color w:val="000000" w:themeColor="text1"/>
+          <w:lang w:val="en-US"/>
+        </w:rPr>
+      </w:pPr>
+    </w:p>
+    <w:p>
+      <w:pPr>
+        <w:rPr>
           <w:sz w:val="24"/>
           <w:szCs w:val="24"/>
           <w:lang w:val="en-US"/>
         </w:rPr>
       </w:pPr>
-    </w:p>
-    <w:p>
-      <w:pPr>
-        <w:rPr>
-          <w:rStyle w:val="Erluterungen"/>
-          <w:rFonts w:ascii="Calibri" w:hAnsi="Calibri" w:cs="Calibri"/>
-          <w:i w:val="0"/>
-          <w:iCs/>
-          <w:color w:val="000000" w:themeColor="text1"/>
-          <w:lang w:val="en-US"/>
-        </w:rPr>
-      </w:pPr>
-      <w:r>
-        <w:rPr>
-          <w:rStyle w:val="Erluterungen"/>
-          <w:rFonts w:ascii="Calibri" w:hAnsi="Calibri" w:cs="Calibri"/>
-          <w:i w:val="0"/>
-          <w:iCs/>
-          <w:color w:val="000000" w:themeColor="text1"/>
-          <w:lang w:val="en-US"/>
-        </w:rPr>
-        <w:t>In simple terms, NodeJS is a JavaScript free and open source cross-platform for server-side programming that allows users to build network applications quickly. The runtime is intended for use outside of a browser context (i.e. running directly on a computer or server OS). As such, the environment omits browser-specific JavaScript APIs and adds support for more traditional OS APIs including HTTP and file system libraries.</w:t>
-      </w:r>
-      <w:r>
-        <w:rPr>
-          <w:rStyle w:val="Erluterungen"/>
-          <w:rFonts w:ascii="Calibri" w:hAnsi="Calibri" w:cs="Calibri"/>
-          <w:i w:val="0"/>
-          <w:iCs/>
-          <w:color w:val="000000" w:themeColor="text1"/>
-          <w:lang w:val="en-US"/>
-        </w:rPr>
-        <w:t xml:space="preserve"> [4]</w:t>
-      </w:r>
-    </w:p>
-    <w:p>
-      <w:pPr>
-        <w:rPr>
-          <w:rStyle w:val="Erluterungen"/>
-          <w:rFonts w:ascii="Calibri" w:hAnsi="Calibri" w:cs="Calibri"/>
-          <w:i w:val="0"/>
-          <w:iCs/>
-          <w:color w:val="000000" w:themeColor="text1"/>
-          <w:lang w:val="en-US"/>
-        </w:rPr>
-      </w:pPr>
-    </w:p>
-    <w:p>
-      <w:pPr>
-        <w:rPr>
-          <w:rStyle w:val="Erluterungen"/>
-          <w:rFonts w:ascii="Calibri" w:hAnsi="Calibri" w:cs="Calibri"/>
-          <w:i w:val="0"/>
-          <w:iCs/>
-          <w:color w:val="000000" w:themeColor="text1"/>
-          <w:lang w:val="en-US"/>
-        </w:rPr>
-      </w:pPr>
-      <w:r>
-        <w:rPr>
-          <w:rStyle w:val="Erluterungen"/>
-          <w:rFonts w:ascii="Calibri" w:hAnsi="Calibri" w:cs="Calibri"/>
-          <w:i w:val="0"/>
-          <w:iCs/>
-          <w:color w:val="000000" w:themeColor="text1"/>
-          <w:lang w:val="en-US"/>
-        </w:rPr>
-        <w:t>ExpressJS is the most popular Node web framework and is the underlying library for several other popular Node web frameworks. It provides mechanisms to write handlers for requests with different HTTP verbs at different URL paths (routes), to integrate with “view” rendering engines in order to generate responses by inserting data into templates, to set common web application settings like the port to use for connection, and the location of template that are used for rendering the response and to add additional request processing “middleware” at any point within the request handling pipeline.</w:t>
-      </w:r>
-      <w:r>
-        <w:rPr>
-          <w:rStyle w:val="Erluterungen"/>
-          <w:rFonts w:ascii="Calibri" w:hAnsi="Calibri" w:cs="Calibri"/>
-          <w:i w:val="0"/>
-          <w:iCs/>
-          <w:color w:val="000000" w:themeColor="text1"/>
-          <w:lang w:val="en-US"/>
-        </w:rPr>
-        <w:t xml:space="preserve"> [5] [6]</w:t>
-      </w:r>
-    </w:p>
-    <w:p>
-      <w:pPr>
-        <w:rPr>
-          <w:rStyle w:val="Erluterungen"/>
-          <w:rFonts w:ascii="Calibri" w:hAnsi="Calibri" w:cs="Calibri"/>
-          <w:i w:val="0"/>
-          <w:iCs/>
-          <w:color w:val="000000" w:themeColor="text1"/>
-          <w:lang w:val="en-US"/>
-        </w:rPr>
-      </w:pPr>
-    </w:p>
-    <w:p>
-      <w:pPr>
-        <w:rPr>
-          <w:rStyle w:val="Erluterungen"/>
-          <w:rFonts w:ascii="Calibri" w:hAnsi="Calibri" w:cs="Calibri"/>
-          <w:i w:val="0"/>
-          <w:iCs/>
-          <w:color w:val="000000" w:themeColor="text1"/>
-          <w:lang w:val="en-US"/>
-        </w:rPr>
-      </w:pPr>
-      <w:r>
-        <w:rPr>
-          <w:rStyle w:val="Erluterungen"/>
-          <w:rFonts w:ascii="Calibri" w:hAnsi="Calibri" w:cs="Calibri"/>
-          <w:i w:val="0"/>
-          <w:iCs/>
-          <w:color w:val="000000" w:themeColor="text1"/>
-          <w:lang w:val="en-US"/>
-        </w:rPr>
-        <w:lastRenderedPageBreak/>
-        <w:t xml:space="preserve">Angular is a TypeScript based front-end framework which is published as open source software. This framework has been around for almost 10 years and since then countless adaptations have been made. The three pillars of Angular are TypeScript, RxJS and Zone.js. </w:t>
-      </w:r>
-      <w:r>
-        <w:rPr>
-          <w:rStyle w:val="Erluterungen"/>
-          <w:rFonts w:ascii="Calibri" w:hAnsi="Calibri" w:cs="Calibri"/>
-          <w:i w:val="0"/>
-          <w:iCs/>
-          <w:color w:val="000000" w:themeColor="text1"/>
-          <w:lang w:val="en-US"/>
-        </w:rPr>
-        <w:t>[1]</w:t>
-      </w:r>
-    </w:p>
-    <w:p>
-      <w:pPr>
-        <w:rPr>
-          <w:rStyle w:val="Erluterungen"/>
-          <w:rFonts w:ascii="Calibri" w:hAnsi="Calibri" w:cs="Calibri"/>
-          <w:i w:val="0"/>
-          <w:iCs/>
-          <w:color w:val="000000" w:themeColor="text1"/>
-          <w:lang w:val="en-US"/>
-        </w:rPr>
-      </w:pPr>
-    </w:p>
-    <w:p>
-      <w:pPr>
-        <w:rPr>
-          <w:rStyle w:val="Erluterungen"/>
-          <w:rFonts w:ascii="Calibri" w:hAnsi="Calibri" w:cs="Calibri"/>
-          <w:i w:val="0"/>
-          <w:iCs/>
-          <w:color w:val="000000" w:themeColor="text1"/>
-          <w:lang w:val="en-US"/>
-        </w:rPr>
-      </w:pPr>
-      <w:r>
-        <w:rPr>
-          <w:rStyle w:val="Erluterungen"/>
-          <w:rFonts w:ascii="Calibri" w:hAnsi="Calibri" w:cs="Calibri"/>
-          <w:i w:val="0"/>
-          <w:iCs/>
-          <w:color w:val="000000" w:themeColor="text1"/>
-          <w:lang w:val="en-US"/>
-        </w:rPr>
-        <w:t>MongoDB is a document-oriented NoSQL database used for high volume data storage. Instead of using tables and rows as in the traditional relational databases, MongoDB makes use of collections and documents. Documents consist of key-value pairs which are the basic unit of data in MongoDB.</w:t>
-      </w:r>
-      <w:bookmarkStart w:id="8" w:name="_Hlk522167040"/>
-      <w:r>
-        <w:rPr>
-          <w:rStyle w:val="Erluterungen"/>
-          <w:rFonts w:ascii="Calibri" w:hAnsi="Calibri" w:cs="Calibri"/>
-          <w:i w:val="0"/>
-          <w:iCs/>
-          <w:color w:val="000000" w:themeColor="text1"/>
-          <w:lang w:val="en-US"/>
-        </w:rPr>
-        <w:t xml:space="preserve"> [2]</w:t>
-      </w:r>
-    </w:p>
-    <w:p>
-      <w:pPr>
-        <w:rPr>
-          <w:rStyle w:val="Erluterungen"/>
-          <w:rFonts w:ascii="Calibri" w:hAnsi="Calibri" w:cs="Calibri"/>
-          <w:i w:val="0"/>
-          <w:iCs/>
-          <w:color w:val="000000" w:themeColor="text1"/>
-          <w:lang w:val="en-US"/>
-        </w:rPr>
-      </w:pPr>
-    </w:p>
-    <w:p>
-      <w:pPr>
-        <w:keepNext/>
-        <w:tabs>
-          <w:tab w:val="left" w:pos="2700"/>
-        </w:tabs>
-        <w:jc w:val="center"/>
-        <w:rPr>
-          <w:rFonts w:ascii="Calibri" w:hAnsi="Calibri" w:cs="Calibri"/>
-          <w:i/>
-          <w:lang w:val="en-US"/>
-        </w:rPr>
-      </w:pPr>
-    </w:p>
-    <w:p>
-      <w:pPr>
-        <w:keepNext/>
-        <w:tabs>
-          <w:tab w:val="left" w:pos="2700"/>
-        </w:tabs>
-        <w:jc w:val="center"/>
-        <w:rPr>
-          <w:rFonts w:ascii="Calibri" w:hAnsi="Calibri" w:cs="Calibri"/>
-          <w:i/>
-          <w:lang w:val="en-US"/>
-        </w:rPr>
-      </w:pPr>
-    </w:p>
-    <w:p>
-      <w:pPr>
-        <w:keepNext/>
-        <w:tabs>
-          <w:tab w:val="left" w:pos="2700"/>
-        </w:tabs>
-        <w:jc w:val="center"/>
-      </w:pPr>
       <w:r>
         <w:rPr>
           <w:noProof/>
         </w:rPr>
         <w:drawing>
-          <wp:inline distT="0" distB="0" distL="0" distR="0" wp14:anchorId="01E445F9" wp14:editId="2D5D0101">
+          <wp:inline distT="0" distB="0" distL="0" distR="0" wp14:anchorId="3978103F" wp14:editId="45810E58">
             <wp:extent cx="4293683" cy="2563491"/>
             <wp:effectExtent l="0" t="0" r="0" b="8890"/>
             <wp:docPr id="7" name="Grafik 7"/>
@@ -5390,6 +5581,15 @@
     </w:p>
     <w:p>
       <w:pPr>
+        <w:rPr>
+          <w:sz w:val="24"/>
+          <w:szCs w:val="24"/>
+          <w:lang w:val="en-US"/>
+        </w:rPr>
+      </w:pPr>
+    </w:p>
+    <w:p>
+      <w:pPr>
         <w:pStyle w:val="Beschriftung"/>
         <w:jc w:val="center"/>
         <w:rPr>
@@ -5398,7 +5598,7 @@
           <w:szCs w:val="24"/>
         </w:rPr>
       </w:pPr>
-      <w:bookmarkStart w:id="9" w:name="_Toc55563285"/>
+      <w:bookmarkStart w:id="8" w:name="_Toc56092193"/>
       <w:r>
         <w:rPr>
           <w:rFonts w:cstheme="minorHAnsi"/>
@@ -5456,7 +5656,276 @@
         </w:rPr>
         <w:t xml:space="preserve"> Product Environment</w:t>
       </w:r>
-      <w:bookmarkEnd w:id="9"/>
+      <w:bookmarkEnd w:id="8"/>
+    </w:p>
+    <w:p>
+      <w:pPr>
+        <w:rPr>
+          <w:rStyle w:val="Erluterungen"/>
+          <w:rFonts w:ascii="Calibri" w:hAnsi="Calibri" w:cs="Calibri"/>
+          <w:i w:val="0"/>
+          <w:iCs/>
+          <w:color w:val="000000" w:themeColor="text1"/>
+          <w:lang w:val="en-US"/>
+        </w:rPr>
+      </w:pPr>
+      <w:r>
+        <w:rPr>
+          <w:rStyle w:val="Erluterungen"/>
+          <w:rFonts w:ascii="Calibri" w:hAnsi="Calibri" w:cs="Calibri"/>
+          <w:i w:val="0"/>
+          <w:iCs/>
+          <w:color w:val="000000" w:themeColor="text1"/>
+          <w:lang w:val="en-US"/>
+        </w:rPr>
+        <w:lastRenderedPageBreak/>
+        <w:t>In simple terms, NodeJS is a JavaScript free and open source cross-platform for server-side programming that allows users to build network applications quickly. The runtime is intended for use outside of a browser context (i.e. running directly on a computer or server OS). As such, the environment omits browser-specific JavaScript APIs and adds support for more traditional OS APIs including HTTP and file system libraries.</w:t>
+      </w:r>
+      <w:r>
+        <w:rPr>
+          <w:rStyle w:val="Erluterungen"/>
+          <w:rFonts w:ascii="Calibri" w:hAnsi="Calibri" w:cs="Calibri"/>
+          <w:i w:val="0"/>
+          <w:iCs/>
+          <w:color w:val="000000" w:themeColor="text1"/>
+          <w:lang w:val="en-US"/>
+        </w:rPr>
+        <w:t xml:space="preserve"> [4]</w:t>
+      </w:r>
+    </w:p>
+    <w:p>
+      <w:pPr>
+        <w:rPr>
+          <w:rStyle w:val="Erluterungen"/>
+          <w:rFonts w:ascii="Calibri" w:hAnsi="Calibri" w:cs="Calibri"/>
+          <w:i w:val="0"/>
+          <w:iCs/>
+          <w:color w:val="000000" w:themeColor="text1"/>
+          <w:lang w:val="en-US"/>
+        </w:rPr>
+      </w:pPr>
+    </w:p>
+    <w:p>
+      <w:pPr>
+        <w:rPr>
+          <w:rStyle w:val="Erluterungen"/>
+          <w:rFonts w:ascii="Calibri" w:hAnsi="Calibri" w:cs="Calibri"/>
+          <w:i w:val="0"/>
+          <w:iCs/>
+          <w:color w:val="000000" w:themeColor="text1"/>
+          <w:lang w:val="en-US"/>
+        </w:rPr>
+      </w:pPr>
+      <w:r>
+        <w:rPr>
+          <w:rStyle w:val="Erluterungen"/>
+          <w:rFonts w:ascii="Calibri" w:hAnsi="Calibri" w:cs="Calibri"/>
+          <w:i w:val="0"/>
+          <w:iCs/>
+          <w:color w:val="000000" w:themeColor="text1"/>
+          <w:lang w:val="en-US"/>
+        </w:rPr>
+        <w:t>ExpressJS is the most popular Node web framework and is the underlying library for several other popular Node web frameworks. It provides mechanisms to write handlers for requests with different HTTP verbs at different URL paths (routes), to integrate with “view” rendering engines in order to generate responses by inserting data into templates, to set common web application settings like the port to use for connection, and the location of template that are used for rendering the response and to add additional request processing “middleware” at any point within the request handling pipeline.</w:t>
+      </w:r>
+      <w:r>
+        <w:rPr>
+          <w:rStyle w:val="Erluterungen"/>
+          <w:rFonts w:ascii="Calibri" w:hAnsi="Calibri" w:cs="Calibri"/>
+          <w:i w:val="0"/>
+          <w:iCs/>
+          <w:color w:val="000000" w:themeColor="text1"/>
+          <w:lang w:val="en-US"/>
+        </w:rPr>
+        <w:t xml:space="preserve"> [5] [6]</w:t>
+      </w:r>
+    </w:p>
+    <w:p>
+      <w:pPr>
+        <w:rPr>
+          <w:rStyle w:val="Erluterungen"/>
+          <w:rFonts w:ascii="Calibri" w:hAnsi="Calibri" w:cs="Calibri"/>
+          <w:i w:val="0"/>
+          <w:iCs/>
+          <w:color w:val="000000" w:themeColor="text1"/>
+          <w:lang w:val="en-US"/>
+        </w:rPr>
+      </w:pPr>
+    </w:p>
+    <w:p>
+      <w:pPr>
+        <w:rPr>
+          <w:rStyle w:val="Erluterungen"/>
+          <w:rFonts w:ascii="Calibri" w:hAnsi="Calibri" w:cs="Calibri"/>
+          <w:i w:val="0"/>
+          <w:iCs/>
+          <w:color w:val="000000" w:themeColor="text1"/>
+          <w:lang w:val="en-US"/>
+        </w:rPr>
+      </w:pPr>
+      <w:r>
+        <w:rPr>
+          <w:rStyle w:val="Erluterungen"/>
+          <w:rFonts w:ascii="Calibri" w:hAnsi="Calibri" w:cs="Calibri"/>
+          <w:i w:val="0"/>
+          <w:iCs/>
+          <w:color w:val="000000" w:themeColor="text1"/>
+          <w:lang w:val="en-US"/>
+        </w:rPr>
+        <w:t xml:space="preserve">Angular is a TypeScript based front-end framework which is published as open source software. This framework has been around for almost </w:t>
+      </w:r>
+      <w:r>
+        <w:rPr>
+          <w:rStyle w:val="Erluterungen"/>
+          <w:rFonts w:ascii="Calibri" w:hAnsi="Calibri" w:cs="Calibri"/>
+          <w:i w:val="0"/>
+          <w:iCs/>
+          <w:color w:val="000000" w:themeColor="text1"/>
+          <w:lang w:val="en-US"/>
+        </w:rPr>
+        <w:t>ten</w:t>
+      </w:r>
+      <w:r>
+        <w:rPr>
+          <w:rStyle w:val="Erluterungen"/>
+          <w:rFonts w:ascii="Calibri" w:hAnsi="Calibri" w:cs="Calibri"/>
+          <w:i w:val="0"/>
+          <w:iCs/>
+          <w:color w:val="000000" w:themeColor="text1"/>
+          <w:lang w:val="en-US"/>
+        </w:rPr>
+        <w:t xml:space="preserve"> years and since then countless adaptations have been made. The three pillars of Angular are TypeScript, </w:t>
+      </w:r>
+      <w:proofErr w:type="spellStart"/>
+      <w:r>
+        <w:rPr>
+          <w:rStyle w:val="Erluterungen"/>
+          <w:rFonts w:ascii="Calibri" w:hAnsi="Calibri" w:cs="Calibri"/>
+          <w:i w:val="0"/>
+          <w:iCs/>
+          <w:color w:val="000000" w:themeColor="text1"/>
+          <w:lang w:val="en-US"/>
+        </w:rPr>
+        <w:t>RxJS</w:t>
+      </w:r>
+      <w:proofErr w:type="spellEnd"/>
+      <w:r>
+        <w:rPr>
+          <w:rStyle w:val="Erluterungen"/>
+          <w:rFonts w:ascii="Calibri" w:hAnsi="Calibri" w:cs="Calibri"/>
+          <w:i w:val="0"/>
+          <w:iCs/>
+          <w:color w:val="000000" w:themeColor="text1"/>
+          <w:lang w:val="en-US"/>
+        </w:rPr>
+        <w:t xml:space="preserve"> and Zone.js. </w:t>
+      </w:r>
+      <w:r>
+        <w:rPr>
+          <w:rStyle w:val="Erluterungen"/>
+          <w:rFonts w:ascii="Calibri" w:hAnsi="Calibri" w:cs="Calibri"/>
+          <w:i w:val="0"/>
+          <w:iCs/>
+          <w:color w:val="000000" w:themeColor="text1"/>
+          <w:lang w:val="en-US"/>
+        </w:rPr>
+        <w:t>[1]</w:t>
+      </w:r>
+    </w:p>
+    <w:p>
+      <w:pPr>
+        <w:rPr>
+          <w:rStyle w:val="Erluterungen"/>
+          <w:rFonts w:ascii="Calibri" w:hAnsi="Calibri" w:cs="Calibri"/>
+          <w:i w:val="0"/>
+          <w:iCs/>
+          <w:color w:val="000000" w:themeColor="text1"/>
+          <w:lang w:val="en-US"/>
+        </w:rPr>
+      </w:pPr>
+    </w:p>
+    <w:p>
+      <w:pPr>
+        <w:rPr>
+          <w:rStyle w:val="Erluterungen"/>
+          <w:rFonts w:ascii="Calibri" w:hAnsi="Calibri" w:cs="Calibri"/>
+          <w:i w:val="0"/>
+          <w:iCs/>
+          <w:color w:val="000000" w:themeColor="text1"/>
+          <w:lang w:val="en-US"/>
+        </w:rPr>
+      </w:pPr>
+      <w:r>
+        <w:rPr>
+          <w:rStyle w:val="Erluterungen"/>
+          <w:rFonts w:ascii="Calibri" w:hAnsi="Calibri" w:cs="Calibri"/>
+          <w:i w:val="0"/>
+          <w:iCs/>
+          <w:color w:val="000000" w:themeColor="text1"/>
+          <w:lang w:val="en-US"/>
+        </w:rPr>
+        <w:t>MongoDB is a document-oriented NoSQL database used for high volume data storage. Instead of using tables and rows as in the traditional relational databases, MongoDB makes use of collections and documents. Documents consist of key-value pairs which are the basic unit of data in MongoDB.</w:t>
+      </w:r>
+      <w:bookmarkStart w:id="9" w:name="_Hlk522167040"/>
+      <w:r>
+        <w:rPr>
+          <w:rStyle w:val="Erluterungen"/>
+          <w:rFonts w:ascii="Calibri" w:hAnsi="Calibri" w:cs="Calibri"/>
+          <w:i w:val="0"/>
+          <w:iCs/>
+          <w:color w:val="000000" w:themeColor="text1"/>
+          <w:lang w:val="en-US"/>
+        </w:rPr>
+        <w:t xml:space="preserve"> [2]</w:t>
+      </w:r>
+    </w:p>
+    <w:p>
+      <w:pPr>
+        <w:rPr>
+          <w:rStyle w:val="Erluterungen"/>
+          <w:rFonts w:ascii="Calibri" w:hAnsi="Calibri" w:cs="Calibri"/>
+          <w:i w:val="0"/>
+          <w:iCs/>
+          <w:color w:val="000000" w:themeColor="text1"/>
+          <w:lang w:val="en-US"/>
+        </w:rPr>
+      </w:pPr>
+    </w:p>
+    <w:p>
+      <w:pPr>
+        <w:keepNext/>
+        <w:tabs>
+          <w:tab w:val="left" w:pos="2700"/>
+        </w:tabs>
+        <w:jc w:val="center"/>
+        <w:rPr>
+          <w:rFonts w:ascii="Calibri" w:hAnsi="Calibri" w:cs="Calibri"/>
+          <w:i/>
+          <w:lang w:val="en-US"/>
+        </w:rPr>
+      </w:pPr>
+    </w:p>
+    <w:p>
+      <w:pPr>
+        <w:keepNext/>
+        <w:tabs>
+          <w:tab w:val="left" w:pos="2700"/>
+        </w:tabs>
+        <w:jc w:val="center"/>
+        <w:rPr>
+          <w:rFonts w:ascii="Calibri" w:hAnsi="Calibri" w:cs="Calibri"/>
+          <w:i/>
+          <w:lang w:val="en-US"/>
+        </w:rPr>
+      </w:pPr>
+    </w:p>
+    <w:p>
+      <w:pPr>
+        <w:keepNext/>
+        <w:tabs>
+          <w:tab w:val="left" w:pos="2700"/>
+        </w:tabs>
+        <w:jc w:val="center"/>
+      </w:pPr>
     </w:p>
     <w:p>
       <w:pPr>
@@ -5506,7 +5975,7 @@
           <w:lang w:val="en-GB"/>
         </w:rPr>
       </w:pPr>
-      <w:bookmarkStart w:id="11" w:name="_Toc55563523"/>
+      <w:bookmarkStart w:id="11" w:name="_Toc56092212"/>
       <w:r>
         <w:rPr>
           <w:lang w:val="en-GB"/>
@@ -5538,10 +6007,7 @@
         </w:rPr>
         <w:t xml:space="preserve">This project will be implemented with a graphical user interface. </w:t>
       </w:r>
-    </w:p>
-    <w:p>
-      <w:pPr>
-        <w:keepNext/>
+      <w:r>
         <w:rPr>
           <w:rFonts w:cstheme="minorHAnsi"/>
           <w:color w:val="24292E"/>
@@ -5549,7 +6015,8 @@
           <w:szCs w:val="24"/>
           <w:lang w:val="en-GB"/>
         </w:rPr>
-      </w:pPr>
+        <w:t xml:space="preserve"> </w:t>
+      </w:r>
       <w:r>
         <w:rPr>
           <w:rFonts w:cstheme="minorHAnsi"/>
@@ -5813,7 +6280,7 @@
           <w:lang w:val="en-GB"/>
         </w:rPr>
       </w:pPr>
-      <w:bookmarkStart w:id="12" w:name="_Toc55563286"/>
+      <w:bookmarkStart w:id="12" w:name="_Toc56092194"/>
       <w:r>
         <w:rPr>
           <w:sz w:val="24"/>
@@ -5884,7 +6351,7 @@
         </w:rPr>
       </w:pPr>
     </w:p>
-    <w:bookmarkEnd w:id="8"/>
+    <w:bookmarkEnd w:id="9"/>
     <w:p>
       <w:pPr>
         <w:jc w:val="left"/>
@@ -5930,7 +6397,7 @@
       <w:bookmarkStart w:id="16" w:name="_Toc522174217"/>
       <w:bookmarkStart w:id="17" w:name="_Toc54449454"/>
       <w:bookmarkStart w:id="18" w:name="_Toc54454463"/>
-      <w:bookmarkStart w:id="19" w:name="_Toc55563524"/>
+      <w:bookmarkStart w:id="19" w:name="_Toc56092213"/>
       <w:r>
         <w:rPr>
           <w:rFonts w:ascii="Calibri" w:hAnsi="Calibri" w:cs="Calibri"/>
@@ -5950,11 +6417,21 @@
           <w:color w:val="000000" w:themeColor="text1"/>
           <w:szCs w:val="24"/>
         </w:rPr>
-        <w:t>Upload AML files</w:t>
+        <w:t xml:space="preserve">Upload AML </w:t>
+      </w:r>
+      <w:proofErr w:type="spellStart"/>
+      <w:r>
+        <w:rPr>
+          <w:rFonts w:ascii="Calibri" w:hAnsi="Calibri" w:cs="Calibri"/>
+          <w:color w:val="000000" w:themeColor="text1"/>
+          <w:szCs w:val="24"/>
+        </w:rPr>
+        <w:t>files</w:t>
       </w:r>
       <w:bookmarkEnd w:id="17"/>
       <w:bookmarkEnd w:id="18"/>
       <w:bookmarkEnd w:id="19"/>
+      <w:proofErr w:type="spellEnd"/>
       <w:r>
         <w:rPr>
           <w:rFonts w:ascii="Calibri" w:hAnsi="Calibri" w:cs="Calibri"/>
@@ -6722,7 +7199,7 @@
           <w:lang w:val="en-GB"/>
         </w:rPr>
       </w:pPr>
-      <w:bookmarkStart w:id="20" w:name="_Toc55563287"/>
+      <w:bookmarkStart w:id="20" w:name="_Toc56092195"/>
       <w:r>
         <w:rPr>
           <w:lang w:val="en-GB"/>
@@ -6807,7 +7284,7 @@
       </w:pPr>
       <w:bookmarkStart w:id="21" w:name="_Toc54449455"/>
       <w:bookmarkStart w:id="22" w:name="_Toc54454464"/>
-      <w:bookmarkStart w:id="23" w:name="_Toc55563525"/>
+      <w:bookmarkStart w:id="23" w:name="_Toc56092214"/>
       <w:r>
         <w:rPr>
           <w:rFonts w:ascii="Calibri" w:hAnsi="Calibri" w:cs="Calibri"/>
@@ -7543,7 +8020,7 @@
           <w:lang w:val="en-GB"/>
         </w:rPr>
       </w:pPr>
-      <w:bookmarkStart w:id="24" w:name="_Toc55563288"/>
+      <w:bookmarkStart w:id="24" w:name="_Toc56092196"/>
       <w:r>
         <w:rPr>
           <w:lang w:val="en-GB"/>
@@ -7641,7 +8118,7 @@
       </w:pPr>
       <w:bookmarkStart w:id="25" w:name="_Toc54449456"/>
       <w:bookmarkStart w:id="26" w:name="_Toc54454465"/>
-      <w:bookmarkStart w:id="27" w:name="_Toc55563526"/>
+      <w:bookmarkStart w:id="27" w:name="_Toc56092215"/>
       <w:r>
         <w:rPr>
           <w:rFonts w:ascii="Calibri" w:hAnsi="Calibri" w:cs="Calibri"/>
@@ -8394,7 +8871,7 @@
           <w:lang w:val="en-GB"/>
         </w:rPr>
       </w:pPr>
-      <w:bookmarkStart w:id="28" w:name="_Toc55563289"/>
+      <w:bookmarkStart w:id="28" w:name="_Toc56092197"/>
       <w:r>
         <w:rPr>
           <w:lang w:val="en-GB"/>
@@ -8500,7 +8977,7 @@
       </w:pPr>
       <w:bookmarkStart w:id="29" w:name="_Toc54449457"/>
       <w:bookmarkStart w:id="30" w:name="_Toc54454466"/>
-      <w:bookmarkStart w:id="31" w:name="_Toc55563527"/>
+      <w:bookmarkStart w:id="31" w:name="_Toc56092216"/>
       <w:r>
         <w:rPr>
           <w:rFonts w:ascii="Calibri" w:hAnsi="Calibri" w:cs="Calibri"/>
@@ -9243,7 +9720,7 @@
         <w:pStyle w:val="Beschriftung"/>
         <w:jc w:val="center"/>
       </w:pPr>
-      <w:bookmarkStart w:id="32" w:name="_Toc55563290"/>
+      <w:bookmarkStart w:id="32" w:name="_Toc56092198"/>
       <w:r>
         <w:t xml:space="preserve">Figure </w:t>
       </w:r>
@@ -9296,7 +9773,7 @@
       </w:pPr>
       <w:bookmarkStart w:id="33" w:name="_Toc54449458"/>
       <w:bookmarkStart w:id="34" w:name="_Toc54454467"/>
-      <w:bookmarkStart w:id="35" w:name="_Toc55563528"/>
+      <w:bookmarkStart w:id="35" w:name="_Toc56092217"/>
       <w:r>
         <w:rPr>
           <w:rFonts w:ascii="Calibri" w:hAnsi="Calibri" w:cs="Calibri"/>
@@ -10033,7 +10510,7 @@
           <w:lang w:val="en-GB"/>
         </w:rPr>
       </w:pPr>
-      <w:bookmarkStart w:id="36" w:name="_Toc55563291"/>
+      <w:bookmarkStart w:id="36" w:name="_Toc56092199"/>
       <w:r>
         <w:t xml:space="preserve">Figure </w:t>
       </w:r>
@@ -10073,7 +10550,7 @@
         </w:rPr>
       </w:pPr>
       <w:bookmarkStart w:id="37" w:name="_Toc522168324"/>
-      <w:bookmarkStart w:id="38" w:name="_Toc55563529"/>
+      <w:bookmarkStart w:id="38" w:name="_Toc56092218"/>
       <w:r>
         <w:rPr>
           <w:lang w:val="en-GB"/>
@@ -10148,7 +10625,7 @@
           <w:lang w:val="en-GB"/>
         </w:rPr>
       </w:pPr>
-      <w:bookmarkStart w:id="39" w:name="_Toc55563530"/>
+      <w:bookmarkStart w:id="39" w:name="_Toc56092219"/>
       <w:r>
         <w:rPr>
           <w:lang w:val="en-GB"/>
@@ -10186,7 +10663,7 @@
           <w:color w:val="000000" w:themeColor="text1"/>
           <w:lang w:val="en-GB"/>
         </w:rPr>
-        <w:t>The user should have the ability to upload files that are saved locally on the computer of the user with the help of a browser and the graphical user interface. The system should be able to detect if the chosen file is an .aml file and only allow to upload AML files. If the selected file is an .aml file, the file should be uploaded to the server and otherwise the user should see an error message.</w:t>
+        <w:t>The user is able to interact with the system via a graphical user interface in form of a web-interface based on Angular. It shall provide the user with information about the saved files and the ability to edit, delete, download or upload files with the GUI.</w:t>
       </w:r>
     </w:p>
     <w:p>
@@ -10267,7 +10744,7 @@
         <w:pStyle w:val="Beschriftung"/>
         <w:jc w:val="both"/>
       </w:pPr>
-      <w:bookmarkStart w:id="40" w:name="_Toc55563292"/>
+      <w:bookmarkStart w:id="40" w:name="_Toc56092200"/>
       <w:r>
         <w:t xml:space="preserve">Figure </w:t>
       </w:r>
@@ -10292,7 +10769,16 @@
       <w:r>
         <w:t xml:space="preserve"> – GUI</w:t>
       </w:r>
+      <w:r>
+        <w:t xml:space="preserve"> (Wire frame)</w:t>
+      </w:r>
       <w:bookmarkEnd w:id="40"/>
+    </w:p>
+    <w:p>
+      <w:pPr>
+        <w:pStyle w:val="Beschriftung"/>
+        <w:jc w:val="both"/>
+      </w:pPr>
     </w:p>
     <w:p>
       <w:pPr>
@@ -10378,7 +10864,7 @@
       <w:bookmarkStart w:id="41" w:name="_Toc522094880"/>
       <w:bookmarkStart w:id="42" w:name="_Toc522094932"/>
       <w:bookmarkStart w:id="43" w:name="_Toc522168330"/>
-      <w:bookmarkStart w:id="44" w:name="_Toc55563531"/>
+      <w:bookmarkStart w:id="44" w:name="_Toc56092220"/>
       <w:r>
         <w:rPr>
           <w:lang w:val="en-GB"/>
@@ -10454,7 +10940,55 @@
           <w:color w:val="000000" w:themeColor="text1"/>
           <w:lang w:val="en-GB"/>
         </w:rPr>
-        <w:t xml:space="preserve"> file is an .aml file and only allow to upload AML files. If the selected file is an .aml file, the file should be uploaded to the server and otherwise the user should see an error message.</w:t>
+        <w:t xml:space="preserve"> file is an .</w:t>
+      </w:r>
+      <w:proofErr w:type="spellStart"/>
+      <w:r>
+        <w:rPr>
+          <w:rStyle w:val="Erluterungen"/>
+          <w:rFonts w:asciiTheme="minorHAnsi" w:hAnsiTheme="minorHAnsi" w:cstheme="minorHAnsi"/>
+          <w:i w:val="0"/>
+          <w:iCs/>
+          <w:color w:val="000000" w:themeColor="text1"/>
+          <w:lang w:val="en-GB"/>
+        </w:rPr>
+        <w:t>aml</w:t>
+      </w:r>
+      <w:proofErr w:type="spellEnd"/>
+      <w:r>
+        <w:rPr>
+          <w:rStyle w:val="Erluterungen"/>
+          <w:rFonts w:asciiTheme="minorHAnsi" w:hAnsiTheme="minorHAnsi" w:cstheme="minorHAnsi"/>
+          <w:i w:val="0"/>
+          <w:iCs/>
+          <w:color w:val="000000" w:themeColor="text1"/>
+          <w:lang w:val="en-GB"/>
+        </w:rPr>
+        <w:t xml:space="preserve"> file and only allow to upload AML files. If the selected file is an .</w:t>
+      </w:r>
+      <w:proofErr w:type="spellStart"/>
+      <w:r>
+        <w:rPr>
+          <w:rStyle w:val="Erluterungen"/>
+          <w:rFonts w:asciiTheme="minorHAnsi" w:hAnsiTheme="minorHAnsi" w:cstheme="minorHAnsi"/>
+          <w:i w:val="0"/>
+          <w:iCs/>
+          <w:color w:val="000000" w:themeColor="text1"/>
+          <w:lang w:val="en-GB"/>
+        </w:rPr>
+        <w:t>aml</w:t>
+      </w:r>
+      <w:proofErr w:type="spellEnd"/>
+      <w:r>
+        <w:rPr>
+          <w:rStyle w:val="Erluterungen"/>
+          <w:rFonts w:asciiTheme="minorHAnsi" w:hAnsiTheme="minorHAnsi" w:cstheme="minorHAnsi"/>
+          <w:i w:val="0"/>
+          <w:iCs/>
+          <w:color w:val="000000" w:themeColor="text1"/>
+          <w:lang w:val="en-GB"/>
+        </w:rPr>
+        <w:t xml:space="preserve"> file, the file should be uploaded to the server and otherwise the user should see an error message.</w:t>
       </w:r>
     </w:p>
     <w:p>
@@ -10775,7 +11309,7 @@
                                 <w:szCs w:val="20"/>
                               </w:rPr>
                             </w:pPr>
-                            <w:bookmarkStart w:id="46" w:name="_Toc55563293"/>
+                            <w:bookmarkStart w:id="46" w:name="_Toc56092201"/>
                             <w:r>
                               <w:t xml:space="preserve">Figure </w:t>
                             </w:r>
@@ -10837,7 +11371,7 @@
                           <w:szCs w:val="20"/>
                         </w:rPr>
                       </w:pPr>
-                      <w:bookmarkStart w:id="47" w:name="_Toc55563293"/>
+                      <w:bookmarkStart w:id="47" w:name="_Toc56092201"/>
                       <w:r>
                         <w:t xml:space="preserve">Figure </w:t>
                       </w:r>
@@ -10895,10 +11429,10 @@
           <w:lang w:val="en-GB"/>
         </w:rPr>
       </w:pPr>
-      <w:bookmarkStart w:id="47" w:name="_Toc522094881"/>
-      <w:bookmarkStart w:id="48" w:name="_Toc522094933"/>
-      <w:bookmarkStart w:id="49" w:name="_Toc522168331"/>
-      <w:bookmarkStart w:id="50" w:name="_Toc55563532"/>
+      <w:bookmarkStart w:id="48" w:name="_Toc522094881"/>
+      <w:bookmarkStart w:id="49" w:name="_Toc522094933"/>
+      <w:bookmarkStart w:id="50" w:name="_Toc522168331"/>
+      <w:bookmarkStart w:id="51" w:name="_Toc56092221"/>
       <w:r>
         <w:rPr>
           <w:lang w:val="en-GB"/>
@@ -10917,9 +11451,9 @@
         </w:rPr>
         <w:t>0</w:t>
       </w:r>
-      <w:bookmarkEnd w:id="47"/>
       <w:bookmarkEnd w:id="48"/>
       <w:bookmarkEnd w:id="49"/>
+      <w:bookmarkEnd w:id="50"/>
       <w:r>
         <w:rPr>
           <w:lang w:val="en-GB"/>
@@ -10932,7 +11466,7 @@
         </w:rPr>
         <w:t>Conversion from XML to JSON</w:t>
       </w:r>
-      <w:bookmarkEnd w:id="50"/>
+      <w:bookmarkEnd w:id="51"/>
     </w:p>
     <w:p>
       <w:pPr>
@@ -11222,7 +11756,7 @@
           <w:lang w:val="en-GB"/>
         </w:rPr>
       </w:pPr>
-      <w:bookmarkStart w:id="51" w:name="_Toc55563533"/>
+      <w:bookmarkStart w:id="52" w:name="_Toc56092222"/>
       <w:r>
         <w:rPr>
           <w:lang w:val="en-GB"/>
@@ -11235,7 +11769,7 @@
         </w:rPr>
         <w:t>Search for files</w:t>
       </w:r>
-      <w:bookmarkEnd w:id="51"/>
+      <w:bookmarkEnd w:id="52"/>
     </w:p>
     <w:p>
       <w:pPr>
@@ -11485,7 +12019,7 @@
                                 <w:szCs w:val="20"/>
                               </w:rPr>
                             </w:pPr>
-                            <w:bookmarkStart w:id="52" w:name="_Toc55563294"/>
+                            <w:bookmarkStart w:id="53" w:name="_Toc56092202"/>
                             <w:r>
                               <w:t xml:space="preserve">Figure </w:t>
                             </w:r>
@@ -11510,7 +12044,7 @@
                             <w:r>
                               <w:t xml:space="preserve"> - Search field</w:t>
                             </w:r>
-                            <w:bookmarkEnd w:id="52"/>
+                            <w:bookmarkEnd w:id="53"/>
                           </w:p>
                         </w:txbxContent>
                       </wps:txbx>
@@ -11540,7 +12074,7 @@
                           <w:szCs w:val="20"/>
                         </w:rPr>
                       </w:pPr>
-                      <w:bookmarkStart w:id="54" w:name="_Toc55563294"/>
+                      <w:bookmarkStart w:id="54" w:name="_Toc56092202"/>
                       <w:r>
                         <w:t xml:space="preserve">Figure </w:t>
                       </w:r>
@@ -11677,7 +12211,7 @@
           <w:lang w:val="en-GB"/>
         </w:rPr>
       </w:pPr>
-      <w:bookmarkStart w:id="53" w:name="_Toc55563534"/>
+      <w:bookmarkStart w:id="55" w:name="_Toc56092223"/>
       <w:r>
         <w:rPr>
           <w:lang w:val="en-GB"/>
@@ -11703,7 +12237,7 @@
         </w:rPr>
         <w:t>Download files</w:t>
       </w:r>
-      <w:bookmarkEnd w:id="53"/>
+      <w:bookmarkEnd w:id="55"/>
     </w:p>
     <w:p>
       <w:pPr>
@@ -12035,7 +12569,7 @@
                                 <w:szCs w:val="20"/>
                               </w:rPr>
                             </w:pPr>
-                            <w:bookmarkStart w:id="54" w:name="_Toc55563295"/>
+                            <w:bookmarkStart w:id="56" w:name="_Toc56092203"/>
                             <w:r>
                               <w:t xml:space="preserve">Figure </w:t>
                             </w:r>
@@ -12060,7 +12594,7 @@
                             <w:r>
                               <w:t xml:space="preserve"> - Download Button</w:t>
                             </w:r>
-                            <w:bookmarkEnd w:id="54"/>
+                            <w:bookmarkEnd w:id="56"/>
                           </w:p>
                         </w:txbxContent>
                       </wps:txbx>
@@ -12093,7 +12627,7 @@
                           <w:szCs w:val="20"/>
                         </w:rPr>
                       </w:pPr>
-                      <w:bookmarkStart w:id="57" w:name="_Toc55563295"/>
+                      <w:bookmarkStart w:id="57" w:name="_Toc56092203"/>
                       <w:r>
                         <w:t xml:space="preserve">Figure </w:t>
                       </w:r>
@@ -12145,19 +12679,12 @@
     </w:p>
     <w:p>
       <w:pPr>
-        <w:rPr>
-          <w:lang w:val="en-GB"/>
-        </w:rPr>
-      </w:pPr>
-    </w:p>
-    <w:p>
-      <w:pPr>
         <w:pStyle w:val="berschrift2"/>
         <w:rPr>
           <w:lang w:val="en-GB"/>
         </w:rPr>
       </w:pPr>
-      <w:bookmarkStart w:id="55" w:name="_Toc55563535"/>
+      <w:bookmarkStart w:id="58" w:name="_Toc56092224"/>
       <w:r>
         <w:rPr>
           <w:lang w:val="en-GB"/>
@@ -12182,7 +12709,7 @@
         </w:rPr>
         <w:t>Edit files</w:t>
       </w:r>
-      <w:bookmarkEnd w:id="55"/>
+      <w:bookmarkEnd w:id="58"/>
     </w:p>
     <w:p>
       <w:pPr>
@@ -12271,194 +12798,18 @@
           <w:lang w:val="en-GB"/>
         </w:rPr>
       </w:pPr>
-    </w:p>
-    <w:tbl>
-      <w:tblPr>
-        <w:tblW w:w="0" w:type="auto"/>
-        <w:tblInd w:w="638" w:type="dxa"/>
-        <w:tblLayout w:type="fixed"/>
-        <w:tblLook w:val="0000" w:firstRow="0" w:lastRow="0" w:firstColumn="0" w:lastColumn="0" w:noHBand="0" w:noVBand="0"/>
-      </w:tblPr>
-      <w:tblGrid>
-        <w:gridCol w:w="2653"/>
-        <w:gridCol w:w="5495"/>
-      </w:tblGrid>
-      <w:tr>
-        <w:trPr>
-          <w:trHeight w:val="305"/>
-        </w:trPr>
-        <w:tc>
-          <w:tcPr>
-            <w:tcW w:w="2653" w:type="dxa"/>
-            <w:tcBorders>
-              <w:top w:val="single" w:sz="4" w:space="0" w:color="000000"/>
-              <w:left w:val="single" w:sz="4" w:space="0" w:color="000000"/>
-              <w:bottom w:val="single" w:sz="4" w:space="0" w:color="000000"/>
-            </w:tcBorders>
-            <w:shd w:val="clear" w:color="auto" w:fill="auto"/>
-          </w:tcPr>
-          <w:p>
-            <w:pPr>
-              <w:rPr>
-                <w:rFonts w:cstheme="minorHAnsi"/>
-                <w:b/>
-                <w:bCs/>
-                <w:sz w:val="24"/>
-                <w:szCs w:val="24"/>
-                <w:lang w:val="en-GB"/>
-              </w:rPr>
-            </w:pPr>
-            <w:r>
-              <w:rPr>
-                <w:rFonts w:cstheme="minorHAnsi"/>
-                <w:b/>
-                <w:bCs/>
-                <w:sz w:val="24"/>
-                <w:szCs w:val="24"/>
-                <w:lang w:val="en-GB"/>
-              </w:rPr>
-              <w:t>Input field</w:t>
-            </w:r>
-          </w:p>
-        </w:tc>
-        <w:tc>
-          <w:tcPr>
-            <w:tcW w:w="5495" w:type="dxa"/>
-            <w:tcBorders>
-              <w:top w:val="single" w:sz="4" w:space="0" w:color="000000"/>
-              <w:left w:val="single" w:sz="4" w:space="0" w:color="000000"/>
-              <w:bottom w:val="single" w:sz="4" w:space="0" w:color="000000"/>
-              <w:right w:val="single" w:sz="4" w:space="0" w:color="000000"/>
-            </w:tcBorders>
-            <w:shd w:val="clear" w:color="auto" w:fill="auto"/>
-          </w:tcPr>
-          <w:p>
-            <w:pPr>
-              <w:rPr>
-                <w:rStyle w:val="Erluterungen"/>
-                <w:rFonts w:asciiTheme="minorHAnsi" w:hAnsiTheme="minorHAnsi" w:cstheme="minorHAnsi"/>
-                <w:b/>
-                <w:bCs/>
-                <w:szCs w:val="24"/>
-                <w:lang w:val="en-GB"/>
-              </w:rPr>
-            </w:pPr>
-            <w:r>
-              <w:rPr>
-                <w:rFonts w:cstheme="minorHAnsi"/>
-                <w:b/>
-                <w:bCs/>
-                <w:sz w:val="24"/>
-                <w:szCs w:val="24"/>
-                <w:lang w:val="en-GB"/>
-              </w:rPr>
-              <w:t>Value Range</w:t>
-            </w:r>
-          </w:p>
-        </w:tc>
-      </w:tr>
-      <w:tr>
-        <w:trPr>
-          <w:trHeight w:val="815"/>
-        </w:trPr>
-        <w:tc>
-          <w:tcPr>
-            <w:tcW w:w="2653" w:type="dxa"/>
-            <w:tcBorders>
-              <w:top w:val="single" w:sz="4" w:space="0" w:color="000000"/>
-              <w:left w:val="single" w:sz="4" w:space="0" w:color="000000"/>
-              <w:bottom w:val="single" w:sz="4" w:space="0" w:color="000000"/>
-            </w:tcBorders>
-            <w:shd w:val="clear" w:color="auto" w:fill="auto"/>
-            <w:vAlign w:val="center"/>
-          </w:tcPr>
-          <w:p>
-            <w:pPr>
-              <w:rPr>
-                <w:rStyle w:val="Erluterungen"/>
-                <w:rFonts w:asciiTheme="minorHAnsi" w:hAnsiTheme="minorHAnsi" w:cstheme="minorHAnsi"/>
-                <w:i w:val="0"/>
-                <w:iCs/>
-                <w:color w:val="000000" w:themeColor="text1"/>
-                <w:lang w:val="en-GB"/>
-              </w:rPr>
-            </w:pPr>
-            <w:r>
-              <w:rPr>
-                <w:rStyle w:val="Erluterungen"/>
-                <w:rFonts w:asciiTheme="minorHAnsi" w:hAnsiTheme="minorHAnsi" w:cstheme="minorHAnsi"/>
-                <w:i w:val="0"/>
-                <w:iCs/>
-                <w:color w:val="000000" w:themeColor="text1"/>
-                <w:lang w:val="en-GB"/>
-              </w:rPr>
-              <w:t>File</w:t>
-            </w:r>
-          </w:p>
-        </w:tc>
-        <w:tc>
-          <w:tcPr>
-            <w:tcW w:w="5495" w:type="dxa"/>
-            <w:tcBorders>
-              <w:top w:val="single" w:sz="4" w:space="0" w:color="000000"/>
-              <w:left w:val="single" w:sz="4" w:space="0" w:color="000000"/>
-              <w:bottom w:val="single" w:sz="4" w:space="0" w:color="000000"/>
-              <w:right w:val="single" w:sz="4" w:space="0" w:color="000000"/>
-            </w:tcBorders>
-            <w:shd w:val="clear" w:color="auto" w:fill="auto"/>
-            <w:vAlign w:val="center"/>
-          </w:tcPr>
-          <w:p>
-            <w:pPr>
-              <w:rPr>
-                <w:rStyle w:val="Erluterungen"/>
-                <w:rFonts w:asciiTheme="minorHAnsi" w:hAnsiTheme="minorHAnsi" w:cstheme="minorHAnsi"/>
-                <w:i w:val="0"/>
-                <w:iCs/>
-                <w:color w:val="000000" w:themeColor="text1"/>
-                <w:lang w:val="en-GB"/>
-              </w:rPr>
-            </w:pPr>
-            <w:r>
-              <w:rPr>
-                <w:rStyle w:val="Erluterungen"/>
-                <w:rFonts w:asciiTheme="minorHAnsi" w:hAnsiTheme="minorHAnsi" w:cstheme="minorHAnsi"/>
-                <w:i w:val="0"/>
-                <w:iCs/>
-                <w:color w:val="000000" w:themeColor="text1"/>
-                <w:lang w:val="en-GB"/>
-              </w:rPr>
-              <w:t>File to be edited</w:t>
-            </w:r>
-          </w:p>
-        </w:tc>
-      </w:tr>
-    </w:tbl>
-    <w:p>
-      <w:pPr>
-        <w:tabs>
-          <w:tab w:val="left" w:pos="2700"/>
-        </w:tabs>
-        <w:rPr>
-          <w:rStyle w:val="Erluterungen"/>
-          <w:rFonts w:asciiTheme="minorHAnsi" w:hAnsiTheme="minorHAnsi" w:cstheme="minorHAnsi"/>
-          <w:i w:val="0"/>
-          <w:color w:val="000000" w:themeColor="text1"/>
-          <w:lang w:val="en-GB"/>
-        </w:rPr>
-      </w:pPr>
       <w:r>
         <w:rPr>
           <w:noProof/>
         </w:rPr>
         <w:drawing>
-          <wp:anchor distT="0" distB="0" distL="114300" distR="114300" simplePos="0" relativeHeight="251676672" behindDoc="0" locked="0" layoutInCell="1" allowOverlap="1" wp14:anchorId="6723E67E" wp14:editId="0EC26218">
+          <wp:anchor distT="0" distB="0" distL="114300" distR="114300" simplePos="0" relativeHeight="251676672" behindDoc="0" locked="0" layoutInCell="1" allowOverlap="1" wp14:anchorId="6723E67E" wp14:editId="121DF16C">
             <wp:simplePos x="0" y="0"/>
             <wp:positionH relativeFrom="column">
-              <wp:posOffset>346964</wp:posOffset>
+              <wp:posOffset>346710</wp:posOffset>
             </wp:positionH>
             <wp:positionV relativeFrom="paragraph">
-              <wp:posOffset>59055</wp:posOffset>
+              <wp:posOffset>924560</wp:posOffset>
             </wp:positionV>
             <wp:extent cx="5339715" cy="3686810"/>
             <wp:effectExtent l="0" t="0" r="0" b="8890"/>
@@ -12508,6 +12859,182 @@
         </w:drawing>
       </w:r>
     </w:p>
+    <w:tbl>
+      <w:tblPr>
+        <w:tblW w:w="0" w:type="auto"/>
+        <w:tblInd w:w="638" w:type="dxa"/>
+        <w:tblLayout w:type="fixed"/>
+        <w:tblLook w:val="0000" w:firstRow="0" w:lastRow="0" w:firstColumn="0" w:lastColumn="0" w:noHBand="0" w:noVBand="0"/>
+      </w:tblPr>
+      <w:tblGrid>
+        <w:gridCol w:w="2653"/>
+        <w:gridCol w:w="5495"/>
+      </w:tblGrid>
+      <w:tr>
+        <w:trPr>
+          <w:trHeight w:val="305"/>
+        </w:trPr>
+        <w:tc>
+          <w:tcPr>
+            <w:tcW w:w="2653" w:type="dxa"/>
+            <w:tcBorders>
+              <w:top w:val="single" w:sz="4" w:space="0" w:color="000000"/>
+              <w:left w:val="single" w:sz="4" w:space="0" w:color="000000"/>
+              <w:bottom w:val="single" w:sz="4" w:space="0" w:color="000000"/>
+            </w:tcBorders>
+            <w:shd w:val="clear" w:color="auto" w:fill="auto"/>
+          </w:tcPr>
+          <w:p>
+            <w:pPr>
+              <w:rPr>
+                <w:rFonts w:cstheme="minorHAnsi"/>
+                <w:b/>
+                <w:bCs/>
+                <w:sz w:val="24"/>
+                <w:szCs w:val="24"/>
+                <w:lang w:val="en-GB"/>
+              </w:rPr>
+            </w:pPr>
+            <w:r>
+              <w:rPr>
+                <w:rFonts w:cstheme="minorHAnsi"/>
+                <w:b/>
+                <w:bCs/>
+                <w:sz w:val="24"/>
+                <w:szCs w:val="24"/>
+                <w:lang w:val="en-GB"/>
+              </w:rPr>
+              <w:t>Input field</w:t>
+            </w:r>
+          </w:p>
+        </w:tc>
+        <w:tc>
+          <w:tcPr>
+            <w:tcW w:w="5495" w:type="dxa"/>
+            <w:tcBorders>
+              <w:top w:val="single" w:sz="4" w:space="0" w:color="000000"/>
+              <w:left w:val="single" w:sz="4" w:space="0" w:color="000000"/>
+              <w:bottom w:val="single" w:sz="4" w:space="0" w:color="000000"/>
+              <w:right w:val="single" w:sz="4" w:space="0" w:color="000000"/>
+            </w:tcBorders>
+            <w:shd w:val="clear" w:color="auto" w:fill="auto"/>
+          </w:tcPr>
+          <w:p>
+            <w:pPr>
+              <w:rPr>
+                <w:rStyle w:val="Erluterungen"/>
+                <w:rFonts w:asciiTheme="minorHAnsi" w:hAnsiTheme="minorHAnsi" w:cstheme="minorHAnsi"/>
+                <w:b/>
+                <w:bCs/>
+                <w:szCs w:val="24"/>
+                <w:lang w:val="en-GB"/>
+              </w:rPr>
+            </w:pPr>
+            <w:r>
+              <w:rPr>
+                <w:rFonts w:cstheme="minorHAnsi"/>
+                <w:b/>
+                <w:bCs/>
+                <w:sz w:val="24"/>
+                <w:szCs w:val="24"/>
+                <w:lang w:val="en-GB"/>
+              </w:rPr>
+              <w:t>Value Range</w:t>
+            </w:r>
+          </w:p>
+        </w:tc>
+      </w:tr>
+      <w:tr>
+        <w:trPr>
+          <w:trHeight w:val="815"/>
+        </w:trPr>
+        <w:tc>
+          <w:tcPr>
+            <w:tcW w:w="2653" w:type="dxa"/>
+            <w:tcBorders>
+              <w:top w:val="single" w:sz="4" w:space="0" w:color="000000"/>
+              <w:left w:val="single" w:sz="4" w:space="0" w:color="000000"/>
+              <w:bottom w:val="single" w:sz="4" w:space="0" w:color="000000"/>
+            </w:tcBorders>
+            <w:shd w:val="clear" w:color="auto" w:fill="auto"/>
+            <w:vAlign w:val="center"/>
+          </w:tcPr>
+          <w:p>
+            <w:pPr>
+              <w:rPr>
+                <w:rStyle w:val="Erluterungen"/>
+                <w:rFonts w:asciiTheme="minorHAnsi" w:hAnsiTheme="minorHAnsi" w:cstheme="minorHAnsi"/>
+                <w:i w:val="0"/>
+                <w:iCs/>
+                <w:color w:val="000000" w:themeColor="text1"/>
+                <w:lang w:val="en-GB"/>
+              </w:rPr>
+            </w:pPr>
+            <w:r>
+              <w:rPr>
+                <w:rStyle w:val="Erluterungen"/>
+                <w:rFonts w:asciiTheme="minorHAnsi" w:hAnsiTheme="minorHAnsi" w:cstheme="minorHAnsi"/>
+                <w:i w:val="0"/>
+                <w:iCs/>
+                <w:color w:val="000000" w:themeColor="text1"/>
+                <w:lang w:val="en-GB"/>
+              </w:rPr>
+              <w:t>File</w:t>
+            </w:r>
+          </w:p>
+        </w:tc>
+        <w:tc>
+          <w:tcPr>
+            <w:tcW w:w="5495" w:type="dxa"/>
+            <w:tcBorders>
+              <w:top w:val="single" w:sz="4" w:space="0" w:color="000000"/>
+              <w:left w:val="single" w:sz="4" w:space="0" w:color="000000"/>
+              <w:bottom w:val="single" w:sz="4" w:space="0" w:color="000000"/>
+              <w:right w:val="single" w:sz="4" w:space="0" w:color="000000"/>
+            </w:tcBorders>
+            <w:shd w:val="clear" w:color="auto" w:fill="auto"/>
+            <w:vAlign w:val="center"/>
+          </w:tcPr>
+          <w:p>
+            <w:pPr>
+              <w:rPr>
+                <w:rStyle w:val="Erluterungen"/>
+                <w:rFonts w:asciiTheme="minorHAnsi" w:hAnsiTheme="minorHAnsi" w:cstheme="minorHAnsi"/>
+                <w:i w:val="0"/>
+                <w:iCs/>
+                <w:color w:val="000000" w:themeColor="text1"/>
+                <w:lang w:val="en-GB"/>
+              </w:rPr>
+            </w:pPr>
+            <w:r>
+              <w:rPr>
+                <w:rStyle w:val="Erluterungen"/>
+                <w:rFonts w:asciiTheme="minorHAnsi" w:hAnsiTheme="minorHAnsi" w:cstheme="minorHAnsi"/>
+                <w:i w:val="0"/>
+                <w:iCs/>
+                <w:color w:val="000000" w:themeColor="text1"/>
+                <w:lang w:val="en-GB"/>
+              </w:rPr>
+              <w:t>File to be edited</w:t>
+            </w:r>
+          </w:p>
+        </w:tc>
+      </w:tr>
+    </w:tbl>
+    <w:p>
+      <w:pPr>
+        <w:tabs>
+          <w:tab w:val="left" w:pos="2700"/>
+        </w:tabs>
+        <w:rPr>
+          <w:rStyle w:val="Erluterungen"/>
+          <w:rFonts w:asciiTheme="minorHAnsi" w:hAnsiTheme="minorHAnsi" w:cstheme="minorHAnsi"/>
+          <w:i w:val="0"/>
+          <w:color w:val="000000" w:themeColor="text1"/>
+          <w:lang w:val="en-GB"/>
+        </w:rPr>
+      </w:pPr>
+    </w:p>
     <w:p>
       <w:pPr>
         <w:tabs>
@@ -12655,7 +13182,7 @@
                                 <w:szCs w:val="20"/>
                               </w:rPr>
                             </w:pPr>
-                            <w:bookmarkStart w:id="56" w:name="_Toc55563296"/>
+                            <w:bookmarkStart w:id="59" w:name="_Toc56092204"/>
                             <w:r>
                               <w:t xml:space="preserve">Figure </w:t>
                             </w:r>
@@ -12680,7 +13207,7 @@
                             <w:r>
                               <w:t xml:space="preserve"> Edit files</w:t>
                             </w:r>
-                            <w:bookmarkEnd w:id="56"/>
+                            <w:bookmarkEnd w:id="59"/>
                           </w:p>
                         </w:txbxContent>
                       </wps:txbx>
@@ -12710,7 +13237,7 @@
                           <w:szCs w:val="20"/>
                         </w:rPr>
                       </w:pPr>
-                      <w:bookmarkStart w:id="60" w:name="_Toc55563296"/>
+                      <w:bookmarkStart w:id="60" w:name="_Toc56092204"/>
                       <w:r>
                         <w:t xml:space="preserve">Figure </w:t>
                       </w:r>
@@ -12753,7 +13280,7 @@
           <w:lang w:val="en-GB"/>
         </w:rPr>
       </w:pPr>
-      <w:bookmarkStart w:id="57" w:name="_Toc55563536"/>
+      <w:bookmarkStart w:id="61" w:name="_Toc56092225"/>
       <w:r>
         <w:rPr>
           <w:lang w:val="en-GB"/>
@@ -12779,7 +13306,7 @@
         </w:rPr>
         <w:t>Delete files</w:t>
       </w:r>
-      <w:bookmarkEnd w:id="57"/>
+      <w:bookmarkEnd w:id="61"/>
     </w:p>
     <w:p>
       <w:pPr>
@@ -13151,7 +13678,7 @@
                                 <w:szCs w:val="20"/>
                               </w:rPr>
                             </w:pPr>
-                            <w:bookmarkStart w:id="58" w:name="_Toc55563297"/>
+                            <w:bookmarkStart w:id="62" w:name="_Toc56092205"/>
                             <w:r>
                               <w:t xml:space="preserve">Figure </w:t>
                             </w:r>
@@ -13176,7 +13703,7 @@
                             <w:r>
                               <w:t xml:space="preserve"> - Delete Button</w:t>
                             </w:r>
-                            <w:bookmarkEnd w:id="58"/>
+                            <w:bookmarkEnd w:id="62"/>
                           </w:p>
                         </w:txbxContent>
                       </wps:txbx>
@@ -13209,7 +13736,7 @@
                           <w:szCs w:val="20"/>
                         </w:rPr>
                       </w:pPr>
-                      <w:bookmarkStart w:id="63" w:name="_Toc55563297"/>
+                      <w:bookmarkStart w:id="63" w:name="_Toc56092205"/>
                       <w:r>
                         <w:t xml:space="preserve">Figure </w:t>
                       </w:r>
@@ -13274,7 +13801,7 @@
           <w:lang w:val="en-GB"/>
         </w:rPr>
       </w:pPr>
-      <w:bookmarkStart w:id="59" w:name="_Toc55563537"/>
+      <w:bookmarkStart w:id="64" w:name="_Toc56092226"/>
       <w:r>
         <w:rPr>
           <w:lang w:val="en-GB"/>
@@ -13293,7 +13820,7 @@
         </w:rPr>
         <w:t>0/List all files</w:t>
       </w:r>
-      <w:bookmarkEnd w:id="59"/>
+      <w:bookmarkEnd w:id="64"/>
     </w:p>
     <w:p>
       <w:pPr>
@@ -13378,13 +13905,13 @@
         <w:jc w:val="both"/>
         <w:rPr>
           <w:rStyle w:val="Erluterungen"/>
-          <w:rFonts w:asciiTheme="minorHAnsi" w:hAnsiTheme="minorHAnsi" w:cstheme="minorHAnsi"/>
+          <w:rFonts w:asciiTheme="minorHAnsi" w:hAnsiTheme="minorHAnsi" w:cs="Calibri"/>
           <w:i/>
-          <w:color w:val="000000" w:themeColor="text1"/>
-          <w:lang w:val="en-GB"/>
-        </w:rPr>
-      </w:pPr>
-      <w:bookmarkStart w:id="60" w:name="_Toc55563298"/>
+          <w:color w:val="auto"/>
+          <w:sz w:val="22"/>
+        </w:rPr>
+      </w:pPr>
+      <w:bookmarkStart w:id="65" w:name="_Toc56092206"/>
       <w:r>
         <w:t xml:space="preserve">Figure </w:t>
       </w:r>
@@ -13401,7 +13928,7 @@
         <w:rPr>
           <w:noProof/>
         </w:rPr>
-        <w:t>15</w:t>
+        <w:t>14</w:t>
       </w:r>
       <w:r>
         <w:fldChar w:fldCharType="end"/>
@@ -13409,7 +13936,7 @@
       <w:r>
         <w:t xml:space="preserve"> - List of files</w:t>
       </w:r>
-      <w:bookmarkEnd w:id="60"/>
+      <w:bookmarkEnd w:id="65"/>
     </w:p>
     <w:p>
       <w:pPr>
@@ -13457,40 +13984,45 @@
     </w:p>
     <w:p>
       <w:pPr>
+        <w:pStyle w:val="berschrift2"/>
+        <w:rPr>
+          <w:lang w:val="en-GB"/>
+        </w:rPr>
+      </w:pPr>
+      <w:bookmarkStart w:id="66" w:name="_Toc56092227"/>
+      <w:r>
+        <w:rPr>
+          <w:lang w:val="en-GB"/>
+        </w:rPr>
+        <w:lastRenderedPageBreak/>
+        <w:t>/LF90/</w:t>
+      </w:r>
+      <w:r>
+        <w:rPr>
+          <w:lang w:val="en-GB"/>
+        </w:rPr>
+        <w:t>Info</w:t>
+      </w:r>
+      <w:r>
+        <w:rPr>
+          <w:lang w:val="en-GB"/>
+        </w:rPr>
+        <w:t xml:space="preserve"> Page</w:t>
+      </w:r>
+      <w:bookmarkEnd w:id="66"/>
+    </w:p>
+    <w:p>
+      <w:pPr>
         <w:rPr>
           <w:rStyle w:val="Erluterungen"/>
           <w:rFonts w:asciiTheme="minorHAnsi" w:hAnsiTheme="minorHAnsi" w:cstheme="minorHAnsi"/>
           <w:i w:val="0"/>
+          <w:iCs/>
           <w:color w:val="000000" w:themeColor="text1"/>
           <w:lang w:val="en-GB"/>
         </w:rPr>
       </w:pPr>
-    </w:p>
-    <w:p>
-      <w:pPr>
-        <w:pStyle w:val="berschrift2"/>
-        <w:rPr>
-          <w:lang w:val="en-GB"/>
-        </w:rPr>
-      </w:pPr>
-      <w:bookmarkStart w:id="61" w:name="_Toc55563538"/>
-      <w:r>
-        <w:rPr>
-          <w:lang w:val="en-GB"/>
-        </w:rPr>
-        <w:lastRenderedPageBreak/>
-        <w:t>/LF90/</w:t>
-      </w:r>
-      <w:r>
-        <w:rPr>
-          <w:lang w:val="en-GB"/>
-        </w:rPr>
-        <w:t>About Page</w:t>
-      </w:r>
-      <w:bookmarkEnd w:id="61"/>
-    </w:p>
-    <w:p>
-      <w:pPr>
+      <w:r>
         <w:rPr>
           <w:rStyle w:val="Erluterungen"/>
           <w:rFonts w:asciiTheme="minorHAnsi" w:hAnsiTheme="minorHAnsi" w:cstheme="minorHAnsi"/>
@@ -13499,7 +14031,8 @@
           <w:color w:val="000000" w:themeColor="text1"/>
           <w:lang w:val="en-GB"/>
         </w:rPr>
-      </w:pPr>
+        <w:t xml:space="preserve">The user has the ability to click on the </w:t>
+      </w:r>
       <w:r>
         <w:rPr>
           <w:rStyle w:val="Erluterungen"/>
@@ -13509,7 +14042,7 @@
           <w:color w:val="000000" w:themeColor="text1"/>
           <w:lang w:val="en-GB"/>
         </w:rPr>
-        <w:t>The user has the ability to click on the about page to see how the page works and more information on the development. On the page he can also see the imprint where he can find more information about the creators.</w:t>
+        <w:t>info</w:t>
       </w:r>
       <w:r>
         <w:rPr>
@@ -13520,7 +14053,40 @@
           <w:color w:val="000000" w:themeColor="text1"/>
           <w:lang w:val="en-GB"/>
         </w:rPr>
-        <w:t xml:space="preserve"> On the about page the web-interface is explained so that the user has a guide when he does not know how a function works.</w:t>
+        <w:t xml:space="preserve"> page to see how the page works and more information on the development. </w:t>
+      </w:r>
+      <w:r>
+        <w:rPr>
+          <w:rStyle w:val="Erluterungen"/>
+          <w:rFonts w:asciiTheme="minorHAnsi" w:hAnsiTheme="minorHAnsi" w:cstheme="minorHAnsi"/>
+          <w:i w:val="0"/>
+          <w:iCs/>
+          <w:color w:val="000000" w:themeColor="text1"/>
+          <w:lang w:val="en-GB"/>
+        </w:rPr>
+        <w:t xml:space="preserve">On the </w:t>
+      </w:r>
+      <w:r>
+        <w:rPr>
+          <w:rStyle w:val="Erluterungen"/>
+          <w:rFonts w:asciiTheme="minorHAnsi" w:hAnsiTheme="minorHAnsi" w:cstheme="minorHAnsi"/>
+          <w:i w:val="0"/>
+          <w:iCs/>
+          <w:color w:val="000000" w:themeColor="text1"/>
+          <w:lang w:val="en-GB"/>
+        </w:rPr>
+        <w:t xml:space="preserve">info </w:t>
+      </w:r>
+      <w:r>
+        <w:rPr>
+          <w:rStyle w:val="Erluterungen"/>
+          <w:rFonts w:asciiTheme="minorHAnsi" w:hAnsiTheme="minorHAnsi" w:cstheme="minorHAnsi"/>
+          <w:i w:val="0"/>
+          <w:iCs/>
+          <w:color w:val="000000" w:themeColor="text1"/>
+          <w:lang w:val="en-GB"/>
+        </w:rPr>
+        <w:t>page the web-interface is explained so that the user has a guide when he does not know how a function works.</w:t>
       </w:r>
     </w:p>
     <w:p>
@@ -13542,7 +14108,7 @@
           <w:lang w:val="en-GB"/>
         </w:rPr>
       </w:pPr>
-      <w:bookmarkStart w:id="62" w:name="_Toc55563539"/>
+      <w:bookmarkStart w:id="67" w:name="_Toc56092228"/>
       <w:r>
         <w:rPr>
           <w:lang w:val="en-GB"/>
@@ -13573,7 +14139,7 @@
         </w:rPr>
         <w:t>Database</w:t>
       </w:r>
-      <w:bookmarkEnd w:id="62"/>
+      <w:bookmarkEnd w:id="67"/>
     </w:p>
     <w:p>
       <w:pPr>
@@ -13613,7 +14179,7 @@
           <w:lang w:val="en-GB"/>
         </w:rPr>
       </w:pPr>
-      <w:bookmarkStart w:id="63" w:name="_Toc55563540"/>
+      <w:bookmarkStart w:id="68" w:name="_Toc56092229"/>
       <w:r>
         <w:rPr>
           <w:lang w:val="en-GB"/>
@@ -13650,7 +14216,7 @@
         </w:rPr>
         <w:t>REST API</w:t>
       </w:r>
-      <w:bookmarkEnd w:id="63"/>
+      <w:bookmarkEnd w:id="68"/>
     </w:p>
     <w:p>
       <w:pPr>
@@ -13663,6 +14229,148 @@
           <w:lang w:val="en-GB"/>
         </w:rPr>
       </w:pPr>
+      <w:r>
+        <w:rPr>
+          <w:noProof/>
+        </w:rPr>
+        <mc:AlternateContent>
+          <mc:Choice Requires="wps">
+            <w:drawing>
+              <wp:anchor distT="0" distB="0" distL="114300" distR="114300" simplePos="0" relativeHeight="251685888" behindDoc="0" locked="0" layoutInCell="1" allowOverlap="1" wp14:anchorId="5D7E4045" wp14:editId="1484CBBF">
+                <wp:simplePos x="0" y="0"/>
+                <wp:positionH relativeFrom="column">
+                  <wp:posOffset>-121285</wp:posOffset>
+                </wp:positionH>
+                <wp:positionV relativeFrom="paragraph">
+                  <wp:posOffset>3136900</wp:posOffset>
+                </wp:positionV>
+                <wp:extent cx="6261100" cy="635"/>
+                <wp:effectExtent l="0" t="0" r="0" b="0"/>
+                <wp:wrapSquare wrapText="bothSides"/>
+                <wp:docPr id="8" name="Textfeld 8"/>
+                <wp:cNvGraphicFramePr/>
+                <a:graphic xmlns:a="http://schemas.openxmlformats.org/drawingml/2006/main">
+                  <a:graphicData uri="http://schemas.microsoft.com/office/word/2010/wordprocessingShape">
+                    <wps:wsp>
+                      <wps:cNvSpPr txBox="1"/>
+                      <wps:spPr>
+                        <a:xfrm>
+                          <a:off x="0" y="0"/>
+                          <a:ext cx="6261100" cy="635"/>
+                        </a:xfrm>
+                        <a:prstGeom prst="rect">
+                          <a:avLst/>
+                        </a:prstGeom>
+                        <a:solidFill>
+                          <a:prstClr val="white"/>
+                        </a:solidFill>
+                        <a:ln>
+                          <a:noFill/>
+                        </a:ln>
+                      </wps:spPr>
+                      <wps:txbx>
+                        <w:txbxContent>
+                          <w:p>
+                            <w:pPr>
+                              <w:pStyle w:val="Beschriftung"/>
+                              <w:rPr>
+                                <w:rFonts w:eastAsia="Times New Roman" w:cs="Times New Roman"/>
+                                <w:noProof/>
+                                <w:szCs w:val="20"/>
+                                <w:lang w:val="en-GB"/>
+                              </w:rPr>
+                            </w:pPr>
+                            <w:bookmarkStart w:id="69" w:name="_Toc56092207"/>
+                            <w:r>
+                              <w:t xml:space="preserve">Figure </w:t>
+                            </w:r>
+                            <w:r>
+                              <w:fldChar w:fldCharType="begin"/>
+                            </w:r>
+                            <w:r>
+                              <w:instrText xml:space="preserve"> SEQ Figure \* ARABIC </w:instrText>
+                            </w:r>
+                            <w:r>
+                              <w:fldChar w:fldCharType="separate"/>
+                            </w:r>
+                            <w:r>
+                              <w:rPr>
+                                <w:noProof/>
+                              </w:rPr>
+                              <w:t>15</w:t>
+                            </w:r>
+                            <w:r>
+                              <w:fldChar w:fldCharType="end"/>
+                            </w:r>
+                            <w:r>
+                              <w:t xml:space="preserve"> - REST API Swagger</w:t>
+                            </w:r>
+                            <w:bookmarkEnd w:id="69"/>
+                          </w:p>
+                        </w:txbxContent>
+                      </wps:txbx>
+                      <wps:bodyPr rot="0" spcFirstLastPara="0" vertOverflow="overflow" horzOverflow="overflow" vert="horz" wrap="square" lIns="0" tIns="0" rIns="0" bIns="0" numCol="1" spcCol="0" rtlCol="0" fromWordArt="0" anchor="t" anchorCtr="0" forceAA="0" compatLnSpc="1">
+                        <a:prstTxWarp prst="textNoShape">
+                          <a:avLst/>
+                        </a:prstTxWarp>
+                        <a:spAutoFit/>
+                      </wps:bodyPr>
+                    </wps:wsp>
+                  </a:graphicData>
+                </a:graphic>
+              </wp:anchor>
+            </w:drawing>
+          </mc:Choice>
+          <mc:Fallback>
+            <w:pict>
+              <v:shape w14:anchorId="5D7E4045" id="Textfeld 8" o:spid="_x0000_s1031" type="#_x0000_t202" style="position:absolute;left:0;text-align:left;margin-left:-9.55pt;margin-top:247pt;width:493pt;height:.05pt;z-index:251685888;visibility:visible;mso-wrap-style:square;mso-wrap-distance-left:9pt;mso-wrap-distance-top:0;mso-wrap-distance-right:9pt;mso-wrap-distance-bottom:0;mso-position-horizontal:absolute;mso-position-horizontal-relative:text;mso-position-vertical:absolute;mso-position-vertical-relative:text;v-text-anchor:top" o:gfxdata="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" stroked="f">
+                <v:textbox style="mso-fit-shape-to-text:t" inset="0,0,0,0">
+                  <w:txbxContent>
+                    <w:p>
+                      <w:pPr>
+                        <w:pStyle w:val="Beschriftung"/>
+                        <w:rPr>
+                          <w:rFonts w:eastAsia="Times New Roman" w:cs="Times New Roman"/>
+                          <w:noProof/>
+                          <w:szCs w:val="20"/>
+                          <w:lang w:val="en-GB"/>
+                        </w:rPr>
+                      </w:pPr>
+                      <w:bookmarkStart w:id="70" w:name="_Toc56092207"/>
+                      <w:r>
+                        <w:t xml:space="preserve">Figure </w:t>
+                      </w:r>
+                      <w:r>
+                        <w:fldChar w:fldCharType="begin"/>
+                      </w:r>
+                      <w:r>
+                        <w:instrText xml:space="preserve"> SEQ Figure \* ARABIC </w:instrText>
+                      </w:r>
+                      <w:r>
+                        <w:fldChar w:fldCharType="separate"/>
+                      </w:r>
+                      <w:r>
+                        <w:rPr>
+                          <w:noProof/>
+                        </w:rPr>
+                        <w:t>15</w:t>
+                      </w:r>
+                      <w:r>
+                        <w:fldChar w:fldCharType="end"/>
+                      </w:r>
+                      <w:r>
+                        <w:t xml:space="preserve"> - REST API Swagger</w:t>
+                      </w:r>
+                      <w:bookmarkEnd w:id="70"/>
+                    </w:p>
+                  </w:txbxContent>
+                </v:textbox>
+                <w10:wrap type="square"/>
+              </v:shape>
+            </w:pict>
+          </mc:Fallback>
+        </mc:AlternateContent>
+      </w:r>
       <w:r>
         <w:rPr>
           <w:noProof/>
@@ -13753,56 +14461,15 @@
     </w:p>
     <w:p>
       <w:pPr>
-        <w:pStyle w:val="Beschriftung"/>
-        <w:jc w:val="both"/>
-        <w:rPr>
-          <w:lang w:val="en-GB"/>
-        </w:rPr>
-      </w:pPr>
-      <w:bookmarkStart w:id="64" w:name="_Toc55563299"/>
-      <w:r>
-        <w:t xml:space="preserve">Figure </w:t>
-      </w:r>
-      <w:r>
-        <w:fldChar w:fldCharType="begin"/>
-      </w:r>
-      <w:r>
-        <w:instrText xml:space="preserve"> SEQ Figure \* ARABIC </w:instrText>
-      </w:r>
-      <w:r>
-        <w:fldChar w:fldCharType="separate"/>
-      </w:r>
-      <w:r>
-        <w:rPr>
-          <w:noProof/>
-        </w:rPr>
-        <w:t>16</w:t>
-      </w:r>
-      <w:r>
-        <w:fldChar w:fldCharType="end"/>
-      </w:r>
-      <w:r>
-        <w:t xml:space="preserve"> - REST API Swagger</w:t>
-      </w:r>
-      <w:r>
-        <w:rPr>
-          <w:noProof/>
-        </w:rPr>
-        <w:t xml:space="preserve"> UI</w:t>
-      </w:r>
-      <w:bookmarkEnd w:id="64"/>
-    </w:p>
-    <w:p>
-      <w:pPr>
         <w:pStyle w:val="berschrift1"/>
         <w:rPr>
           <w:lang w:val="en-GB"/>
         </w:rPr>
       </w:pPr>
-      <w:bookmarkStart w:id="65" w:name="_Toc522094882"/>
-      <w:bookmarkStart w:id="66" w:name="_Toc522094934"/>
-      <w:bookmarkStart w:id="67" w:name="_Toc522168332"/>
-      <w:bookmarkStart w:id="68" w:name="_Toc55563541"/>
+      <w:bookmarkStart w:id="71" w:name="_Toc522094882"/>
+      <w:bookmarkStart w:id="72" w:name="_Toc522094934"/>
+      <w:bookmarkStart w:id="73" w:name="_Toc522168332"/>
+      <w:bookmarkStart w:id="74" w:name="_Toc56092230"/>
       <w:r>
         <w:rPr>
           <w:lang w:val="en-GB"/>
@@ -13828,16 +14495,16 @@
         </w:rPr>
         <w:t>at</w:t>
       </w:r>
-      <w:bookmarkEnd w:id="65"/>
-      <w:bookmarkEnd w:id="66"/>
+      <w:bookmarkEnd w:id="71"/>
+      <w:bookmarkEnd w:id="72"/>
       <w:r>
         <w:rPr>
           <w:lang w:val="en-GB"/>
         </w:rPr>
         <w:t>a</w:t>
       </w:r>
-      <w:bookmarkEnd w:id="67"/>
-      <w:bookmarkEnd w:id="68"/>
+      <w:bookmarkEnd w:id="73"/>
+      <w:bookmarkEnd w:id="74"/>
       <w:r>
         <w:rPr>
           <w:lang w:val="en-GB"/>
@@ -13873,29 +14540,26 @@
       <w:pPr>
         <w:pStyle w:val="berschrift2"/>
         <w:rPr>
-          <w:rFonts w:asciiTheme="minorHAnsi" w:eastAsia="Arial" w:hAnsiTheme="minorHAnsi" w:cstheme="minorHAnsi"/>
-          <w:szCs w:val="24"/>
-          <w:lang w:val="en-US"/>
-        </w:rPr>
-      </w:pPr>
-      <w:bookmarkStart w:id="69" w:name="_Toc55563542"/>
-      <w:r>
-        <w:rPr>
-          <w:rFonts w:asciiTheme="minorHAnsi" w:eastAsia="Calibri" w:hAnsiTheme="minorHAnsi" w:cstheme="minorHAnsi"/>
-          <w:szCs w:val="24"/>
+          <w:rFonts w:eastAsia="Arial"/>
+          <w:lang w:val="en-US"/>
+        </w:rPr>
+      </w:pPr>
+      <w:bookmarkStart w:id="75" w:name="_Toc56092231"/>
+      <w:r>
+        <w:rPr>
+          <w:rFonts w:eastAsia="Calibri"/>
           <w:lang w:val="en-US"/>
         </w:rPr>
         <w:t>/LD10/</w:t>
       </w:r>
       <w:r>
         <w:rPr>
-          <w:rFonts w:asciiTheme="minorHAnsi" w:eastAsia="Calibri" w:hAnsiTheme="minorHAnsi" w:cstheme="minorHAnsi"/>
-          <w:szCs w:val="24"/>
+          <w:rFonts w:eastAsia="Calibri"/>
           <w:lang w:val="en-US"/>
         </w:rPr>
         <w:t>AML files</w:t>
       </w:r>
-      <w:bookmarkEnd w:id="69"/>
+      <w:bookmarkEnd w:id="75"/>
     </w:p>
     <w:p>
       <w:pPr>
@@ -13909,47 +14573,45 @@
           <w:lang w:val="en-US"/>
         </w:rPr>
       </w:pPr>
+      <w:bookmarkStart w:id="76" w:name="_Hlk55804949"/>
       <w:r>
         <w:rPr>
           <w:rFonts w:cstheme="minorHAnsi"/>
           <w:color w:val="24292E"/>
           <w:lang w:val="en-US"/>
         </w:rPr>
-        <w:t xml:space="preserve">The data used in this application is based on the AML files the user uploads. These files are in the AML format which is based on XML. The files that the user wants to upload have to be in the AML format and the file has to have the extension .aml. </w:t>
-      </w:r>
-    </w:p>
-    <w:p>
-      <w:pPr>
-        <w:pStyle w:val="berschrift2"/>
-        <w:numPr>
-          <w:ilvl w:val="1"/>
-          <w:numId w:val="21"/>
-        </w:numPr>
-        <w:rPr>
-          <w:rFonts w:asciiTheme="minorHAnsi" w:eastAsia="Arial" w:hAnsiTheme="minorHAnsi" w:cstheme="minorHAnsi"/>
-          <w:szCs w:val="24"/>
-          <w:lang w:val="en-US"/>
-        </w:rPr>
-      </w:pPr>
-      <w:bookmarkStart w:id="70" w:name="_Toc55563543"/>
-      <w:r>
-        <w:rPr>
-          <w:rFonts w:asciiTheme="minorHAnsi" w:eastAsia="Calibri" w:hAnsiTheme="minorHAnsi" w:cstheme="minorHAnsi"/>
-          <w:szCs w:val="24"/>
-          <w:lang w:val="en-US"/>
-        </w:rPr>
-        <w:t>/LD10/</w:t>
-      </w:r>
-      <w:r>
-        <w:rPr>
-          <w:rFonts w:asciiTheme="minorHAnsi" w:eastAsia="Calibri" w:hAnsiTheme="minorHAnsi" w:cstheme="minorHAnsi"/>
-          <w:szCs w:val="24"/>
-          <w:lang w:val="en-US"/>
-        </w:rPr>
-        <w:t>JSON objects</w:t>
-      </w:r>
-      <w:bookmarkEnd w:id="70"/>
-    </w:p>
+        <w:t xml:space="preserve">The data used in this application is based on the AML files the user uploads. These files are in the AML format which is based on XML. The files that the user wants to upload have to be in the AML format and the file has to have the </w:t>
+      </w:r>
+      <w:proofErr w:type="gramStart"/>
+      <w:r>
+        <w:rPr>
+          <w:rFonts w:cstheme="minorHAnsi"/>
+          <w:color w:val="24292E"/>
+          <w:lang w:val="en-US"/>
+        </w:rPr>
+        <w:t>extension .</w:t>
+      </w:r>
+      <w:proofErr w:type="spellStart"/>
+      <w:r>
+        <w:rPr>
+          <w:rFonts w:cstheme="minorHAnsi"/>
+          <w:color w:val="24292E"/>
+          <w:lang w:val="en-US"/>
+        </w:rPr>
+        <w:t>aml</w:t>
+      </w:r>
+      <w:proofErr w:type="spellEnd"/>
+      <w:proofErr w:type="gramEnd"/>
+      <w:r>
+        <w:rPr>
+          <w:rFonts w:cstheme="minorHAnsi"/>
+          <w:color w:val="24292E"/>
+          <w:lang w:val="en-US"/>
+        </w:rPr>
+        <w:t xml:space="preserve">. </w:t>
+      </w:r>
+    </w:p>
+    <w:bookmarkEnd w:id="76"/>
     <w:p>
       <w:pPr>
         <w:pStyle w:val="StandardWeb"/>
@@ -13962,25 +14624,297 @@
           <w:lang w:val="en-US"/>
         </w:rPr>
       </w:pPr>
-      <w:bookmarkStart w:id="71" w:name="_Toc522094883"/>
-      <w:bookmarkStart w:id="72" w:name="_Toc522094935"/>
-      <w:r>
+    </w:p>
+    <w:p>
+      <w:pPr>
+        <w:pStyle w:val="berschrift2"/>
+        <w:rPr>
+          <w:rFonts w:eastAsia="Arial"/>
+          <w:lang w:val="en-US"/>
+        </w:rPr>
+      </w:pPr>
+      <w:bookmarkStart w:id="77" w:name="_Toc56092232"/>
+      <w:r>
+        <w:rPr>
+          <w:rFonts w:eastAsia="Calibri"/>
+          <w:lang w:val="en-US"/>
+        </w:rPr>
+        <w:t>/LD</w:t>
+      </w:r>
+      <w:r>
+        <w:rPr>
+          <w:rFonts w:eastAsia="Calibri"/>
+          <w:lang w:val="en-US"/>
+        </w:rPr>
+        <w:t>2</w:t>
+      </w:r>
+      <w:r>
+        <w:rPr>
+          <w:rFonts w:eastAsia="Calibri"/>
+          <w:lang w:val="en-US"/>
+        </w:rPr>
+        <w:t>0/</w:t>
+      </w:r>
+      <w:r>
+        <w:rPr>
+          <w:rFonts w:eastAsia="Calibri"/>
+          <w:lang w:val="en-US"/>
+        </w:rPr>
+        <w:t>JSON objects</w:t>
+      </w:r>
+      <w:bookmarkEnd w:id="77"/>
+    </w:p>
+    <w:p>
+      <w:pPr>
+        <w:pStyle w:val="StandardWeb"/>
+        <w:shd w:val="clear" w:color="auto" w:fill="FFFFFF"/>
+        <w:spacing w:before="0" w:beforeAutospacing="0" w:after="240" w:afterAutospacing="0"/>
+        <w:jc w:val="both"/>
         <w:rPr>
           <w:rFonts w:cstheme="minorHAnsi"/>
           <w:color w:val="24292E"/>
           <w:lang w:val="en-US"/>
         </w:rPr>
-        <w:t>The uploaded AML file has to be saved in a MongoDB database which is based on JSON. This is why the AML files have to be converted into JSON by writing the content of the file into one string which is saved as one JSON object. In the database, the entries</w:t>
-      </w:r>
+      </w:pPr>
+      <w:bookmarkStart w:id="78" w:name="_Hlk55804971"/>
+      <w:bookmarkStart w:id="79" w:name="_Toc522094883"/>
+      <w:bookmarkStart w:id="80" w:name="_Toc522094935"/>
       <w:r>
         <w:rPr>
           <w:rFonts w:cstheme="minorHAnsi"/>
           <w:color w:val="24292E"/>
           <w:lang w:val="en-US"/>
         </w:rPr>
+        <w:t>The uploaded AML file has to be saved in a MongoDB database which is based on JSON. This is why the AML files have to be converted into JSON by writing the content of the file into one string which is saved as one JSON object. In the database, the entries</w:t>
+      </w:r>
+      <w:r>
+        <w:rPr>
+          <w:rFonts w:cstheme="minorHAnsi"/>
+          <w:color w:val="24292E"/>
+          <w:lang w:val="en-US"/>
+        </w:rPr>
         <w:t xml:space="preserve"> are all JSON objects with one object, the string with the content of the AML files.</w:t>
       </w:r>
     </w:p>
+    <w:bookmarkEnd w:id="78"/>
+    <w:p>
+      <w:pPr>
+        <w:pStyle w:val="StandardWeb"/>
+        <w:shd w:val="clear" w:color="auto" w:fill="FFFFFF"/>
+        <w:spacing w:before="0" w:beforeAutospacing="0" w:after="240" w:afterAutospacing="0"/>
+        <w:jc w:val="both"/>
+        <w:rPr>
+          <w:rFonts w:cstheme="minorHAnsi"/>
+          <w:color w:val="24292E"/>
+          <w:lang w:val="en-US"/>
+        </w:rPr>
+      </w:pPr>
+    </w:p>
+    <w:p>
+      <w:pPr>
+        <w:pStyle w:val="berschrift2"/>
+        <w:rPr>
+          <w:rFonts w:eastAsia="Arial"/>
+          <w:lang w:val="en-US"/>
+        </w:rPr>
+      </w:pPr>
+      <w:bookmarkStart w:id="81" w:name="_Toc56092233"/>
+      <w:r>
+        <w:rPr>
+          <w:rFonts w:eastAsia="Calibri"/>
+          <w:lang w:val="en-US"/>
+        </w:rPr>
+        <w:t>/LD</w:t>
+      </w:r>
+      <w:r>
+        <w:rPr>
+          <w:rFonts w:eastAsia="Calibri"/>
+          <w:lang w:val="en-US"/>
+        </w:rPr>
+        <w:t>3</w:t>
+      </w:r>
+      <w:r>
+        <w:rPr>
+          <w:rFonts w:eastAsia="Calibri"/>
+          <w:lang w:val="en-US"/>
+        </w:rPr>
+        <w:t>0/</w:t>
+      </w:r>
+      <w:r>
+        <w:rPr>
+          <w:rFonts w:eastAsia="Calibri"/>
+          <w:lang w:val="en-US"/>
+        </w:rPr>
+        <w:t>NPM Packages</w:t>
+      </w:r>
+      <w:bookmarkEnd w:id="81"/>
+    </w:p>
+    <w:p>
+      <w:pPr>
+        <w:pStyle w:val="StandardWeb"/>
+        <w:shd w:val="clear" w:color="auto" w:fill="FFFFFF"/>
+        <w:spacing w:before="0" w:beforeAutospacing="0" w:after="240" w:afterAutospacing="0"/>
+        <w:jc w:val="both"/>
+        <w:rPr>
+          <w:rFonts w:cstheme="minorHAnsi"/>
+          <w:color w:val="24292E"/>
+          <w:lang w:val="en-US"/>
+        </w:rPr>
+      </w:pPr>
+      <w:r>
+        <w:rPr>
+          <w:rFonts w:cstheme="minorHAnsi"/>
+          <w:color w:val="24292E"/>
+          <w:lang w:val="en-US"/>
+        </w:rPr>
+        <w:t xml:space="preserve">The </w:t>
+      </w:r>
+      <w:r>
+        <w:rPr>
+          <w:rFonts w:cstheme="minorHAnsi"/>
+          <w:color w:val="24292E"/>
+          <w:lang w:val="en-US"/>
+        </w:rPr>
+        <w:t>REST API</w:t>
+      </w:r>
+      <w:r>
+        <w:rPr>
+          <w:rFonts w:cstheme="minorHAnsi"/>
+          <w:color w:val="24292E"/>
+          <w:lang w:val="en-US"/>
+        </w:rPr>
+        <w:t xml:space="preserve"> is developed base</w:t>
+      </w:r>
+      <w:r>
+        <w:rPr>
+          <w:rFonts w:cstheme="minorHAnsi"/>
+          <w:color w:val="24292E"/>
+          <w:lang w:val="en-US"/>
+        </w:rPr>
+        <w:t>d</w:t>
+      </w:r>
+      <w:r>
+        <w:rPr>
+          <w:rFonts w:cstheme="minorHAnsi"/>
+          <w:color w:val="24292E"/>
+          <w:lang w:val="en-US"/>
+        </w:rPr>
+        <w:t xml:space="preserve"> o</w:t>
+      </w:r>
+      <w:r>
+        <w:rPr>
+          <w:rFonts w:cstheme="minorHAnsi"/>
+          <w:color w:val="24292E"/>
+          <w:lang w:val="en-US"/>
+        </w:rPr>
+        <w:t>n</w:t>
+      </w:r>
+      <w:r>
+        <w:rPr>
+          <w:rFonts w:cstheme="minorHAnsi"/>
+          <w:color w:val="24292E"/>
+          <w:lang w:val="en-US"/>
+        </w:rPr>
+        <w:t xml:space="preserve"> NodeJS. NodeJS supports packages that can be installed and </w:t>
+      </w:r>
+      <w:r>
+        <w:rPr>
+          <w:rFonts w:cstheme="minorHAnsi"/>
+          <w:color w:val="24292E"/>
+          <w:lang w:val="en-US"/>
+        </w:rPr>
+        <w:t>then</w:t>
+      </w:r>
+      <w:r>
+        <w:rPr>
+          <w:rFonts w:cstheme="minorHAnsi"/>
+          <w:color w:val="24292E"/>
+          <w:lang w:val="en-US"/>
+        </w:rPr>
+        <w:t xml:space="preserve"> used in the project. This application has the package </w:t>
+      </w:r>
+      <w:proofErr w:type="spellStart"/>
+      <w:r>
+        <w:rPr>
+          <w:rFonts w:cstheme="minorHAnsi"/>
+          <w:color w:val="24292E"/>
+          <w:lang w:val="en-US"/>
+        </w:rPr>
+        <w:t>ngx</w:t>
+      </w:r>
+      <w:proofErr w:type="spellEnd"/>
+      <w:r>
+        <w:rPr>
+          <w:rFonts w:cstheme="minorHAnsi"/>
+          <w:color w:val="24292E"/>
+          <w:lang w:val="en-US"/>
+        </w:rPr>
+        <w:t>-translate installed which is for</w:t>
+      </w:r>
+      <w:r>
+        <w:rPr>
+          <w:rFonts w:cstheme="minorHAnsi"/>
+          <w:color w:val="24292E"/>
+          <w:lang w:val="en-US"/>
+        </w:rPr>
+        <w:t xml:space="preserve"> automatically</w:t>
+      </w:r>
+      <w:r>
+        <w:rPr>
+          <w:rFonts w:cstheme="minorHAnsi"/>
+          <w:color w:val="24292E"/>
+          <w:lang w:val="en-US"/>
+        </w:rPr>
+        <w:t xml:space="preserve"> translating text on the GUI</w:t>
+      </w:r>
+      <w:r>
+        <w:rPr>
+          <w:rFonts w:cstheme="minorHAnsi"/>
+          <w:color w:val="24292E"/>
+          <w:lang w:val="en-US"/>
+        </w:rPr>
+        <w:t>,</w:t>
+      </w:r>
+      <w:r>
+        <w:rPr>
+          <w:rFonts w:cstheme="minorHAnsi"/>
+          <w:color w:val="24292E"/>
+          <w:lang w:val="en-US"/>
+        </w:rPr>
+        <w:t xml:space="preserve"> to the selected language. The package express.js is also installed to support the development of the backend. Lastly the package </w:t>
+      </w:r>
+      <w:proofErr w:type="spellStart"/>
+      <w:r>
+        <w:rPr>
+          <w:rFonts w:cstheme="minorHAnsi"/>
+          <w:color w:val="24292E"/>
+          <w:lang w:val="en-US"/>
+        </w:rPr>
+        <w:t>JSend</w:t>
+      </w:r>
+      <w:proofErr w:type="spellEnd"/>
+      <w:r>
+        <w:rPr>
+          <w:rFonts w:cstheme="minorHAnsi"/>
+          <w:color w:val="24292E"/>
+          <w:lang w:val="en-US"/>
+        </w:rPr>
+        <w:t xml:space="preserve"> is installed to assist with the formatting of the JSON responses of the REST API.</w:t>
+      </w:r>
+    </w:p>
+    <w:p>
+      <w:pPr>
+        <w:pStyle w:val="StandardWeb"/>
+        <w:shd w:val="clear" w:color="auto" w:fill="FFFFFF"/>
+        <w:spacing w:before="0" w:beforeAutospacing="0" w:after="240" w:afterAutospacing="0"/>
+        <w:jc w:val="both"/>
+        <w:rPr>
+          <w:rFonts w:cstheme="minorHAnsi"/>
+          <w:color w:val="24292E"/>
+          <w:lang w:val="en-US"/>
+        </w:rPr>
+      </w:pPr>
+    </w:p>
     <w:p>
       <w:pPr>
         <w:pStyle w:val="berschrift1"/>
@@ -13988,9 +14922,9 @@
           <w:lang w:val="en-GB"/>
         </w:rPr>
       </w:pPr>
-      <w:bookmarkStart w:id="73" w:name="_Toc55563544"/>
-      <w:bookmarkEnd w:id="71"/>
-      <w:bookmarkEnd w:id="72"/>
+      <w:bookmarkStart w:id="82" w:name="_Toc56092234"/>
+      <w:bookmarkEnd w:id="79"/>
+      <w:bookmarkEnd w:id="80"/>
       <w:r>
         <w:rPr>
           <w:lang w:val="en-GB"/>
@@ -13998,7 +14932,7 @@
         <w:lastRenderedPageBreak/>
         <w:t>Non-Functional Requirements</w:t>
       </w:r>
-      <w:bookmarkEnd w:id="73"/>
+      <w:bookmarkEnd w:id="82"/>
     </w:p>
     <w:p>
       <w:pPr>
@@ -14013,10 +14947,10 @@
           <w:lang w:val="en-US"/>
         </w:rPr>
       </w:pPr>
-      <w:bookmarkStart w:id="74" w:name="_Hlk522107238"/>
-      <w:bookmarkStart w:id="75" w:name="_Toc522094886"/>
-      <w:bookmarkStart w:id="76" w:name="_Toc522094938"/>
-      <w:bookmarkStart w:id="77" w:name="_Toc522168340"/>
+      <w:bookmarkStart w:id="83" w:name="_Hlk522107238"/>
+      <w:bookmarkStart w:id="84" w:name="_Toc522094886"/>
+      <w:bookmarkStart w:id="85" w:name="_Toc522094938"/>
+      <w:bookmarkStart w:id="86" w:name="_Toc522168340"/>
       <w:r>
         <w:rPr>
           <w:rStyle w:val="Erluterungen"/>
@@ -14045,40 +14979,26 @@
     <w:p>
       <w:pPr>
         <w:pStyle w:val="berschrift2"/>
-        <w:spacing w:before="120"/>
-        <w:ind w:left="284" w:hanging="284"/>
-        <w:rPr>
-          <w:rFonts w:ascii="Calibri" w:hAnsi="Calibri" w:cs="Calibri"/>
+        <w:rPr>
           <w:color w:val="000000"/>
-          <w:szCs w:val="24"/>
-        </w:rPr>
-      </w:pPr>
-      <w:bookmarkStart w:id="78" w:name="_Toc522168337"/>
-      <w:bookmarkStart w:id="79" w:name="_Toc522174225"/>
-      <w:bookmarkStart w:id="80" w:name="_Toc54449472"/>
-      <w:bookmarkStart w:id="81" w:name="_Toc54454481"/>
-      <w:bookmarkStart w:id="82" w:name="_Toc55563545"/>
-      <w:r>
-        <w:rPr>
-          <w:rFonts w:ascii="Calibri" w:hAnsi="Calibri" w:cs="Calibri"/>
-          <w:color w:val="000000" w:themeColor="text1"/>
-          <w:szCs w:val="24"/>
-        </w:rPr>
+        </w:rPr>
+      </w:pPr>
+      <w:bookmarkStart w:id="87" w:name="_Toc522168337"/>
+      <w:bookmarkStart w:id="88" w:name="_Toc522174225"/>
+      <w:bookmarkStart w:id="89" w:name="_Toc54449472"/>
+      <w:bookmarkStart w:id="90" w:name="_Toc54454481"/>
+      <w:bookmarkStart w:id="91" w:name="_Toc56092235"/>
+      <w:r>
         <w:t>/NF10/</w:t>
       </w:r>
-      <w:bookmarkEnd w:id="78"/>
-      <w:bookmarkEnd w:id="79"/>
-      <w:bookmarkEnd w:id="80"/>
-      <w:bookmarkEnd w:id="81"/>
-      <w:r>
-        <w:rPr>
-          <w:rFonts w:ascii="Calibri" w:hAnsi="Calibri" w:cs="Calibri"/>
-          <w:color w:val="000000" w:themeColor="text1"/>
-          <w:szCs w:val="24"/>
-        </w:rPr>
+      <w:bookmarkEnd w:id="87"/>
+      <w:bookmarkEnd w:id="88"/>
+      <w:bookmarkEnd w:id="89"/>
+      <w:bookmarkEnd w:id="90"/>
+      <w:r>
         <w:t>Usability</w:t>
       </w:r>
-      <w:bookmarkEnd w:id="82"/>
+      <w:bookmarkEnd w:id="91"/>
     </w:p>
     <w:p>
       <w:pPr>
@@ -14144,7 +15064,7 @@
         <w:t>.</w:t>
       </w:r>
     </w:p>
-    <w:bookmarkEnd w:id="74"/>
+    <w:bookmarkEnd w:id="83"/>
     <w:p>
       <w:pPr>
         <w:rPr>
@@ -14158,53 +15078,28 @@
     <w:p>
       <w:pPr>
         <w:pStyle w:val="berschrift2"/>
-        <w:spacing w:before="120"/>
-        <w:ind w:left="284" w:hanging="284"/>
-        <w:rPr>
-          <w:rFonts w:ascii="Calibri" w:hAnsi="Calibri" w:cs="Calibri"/>
-          <w:color w:val="000000" w:themeColor="text1"/>
-          <w:szCs w:val="24"/>
-        </w:rPr>
-      </w:pPr>
-      <w:bookmarkStart w:id="83" w:name="_Toc54449473"/>
-      <w:bookmarkStart w:id="84" w:name="_Toc54454482"/>
-      <w:bookmarkStart w:id="85" w:name="_Toc55563546"/>
-      <w:r>
-        <w:rPr>
-          <w:rFonts w:ascii="Calibri" w:hAnsi="Calibri" w:cs="Calibri"/>
-          <w:color w:val="000000" w:themeColor="text1"/>
-          <w:szCs w:val="24"/>
-        </w:rPr>
+      </w:pPr>
+      <w:bookmarkStart w:id="92" w:name="_Toc54449473"/>
+      <w:bookmarkStart w:id="93" w:name="_Toc54454482"/>
+      <w:bookmarkStart w:id="94" w:name="_Toc56092236"/>
+      <w:r>
         <w:t>/NF</w:t>
       </w:r>
       <w:r>
-        <w:rPr>
-          <w:rFonts w:ascii="Calibri" w:hAnsi="Calibri" w:cs="Calibri"/>
-          <w:color w:val="000000" w:themeColor="text1"/>
-          <w:szCs w:val="24"/>
-        </w:rPr>
         <w:t>2</w:t>
       </w:r>
       <w:r>
-        <w:rPr>
-          <w:rFonts w:ascii="Calibri" w:hAnsi="Calibri" w:cs="Calibri"/>
-          <w:color w:val="000000" w:themeColor="text1"/>
-          <w:szCs w:val="24"/>
-        </w:rPr>
         <w:t>0/</w:t>
       </w:r>
-      <w:bookmarkEnd w:id="83"/>
-      <w:bookmarkEnd w:id="84"/>
-      <w:r>
-        <w:rPr>
-          <w:rFonts w:ascii="Calibri" w:hAnsi="Calibri" w:cs="Calibri"/>
-          <w:color w:val="000000" w:themeColor="text1"/>
-          <w:szCs w:val="24"/>
+      <w:bookmarkEnd w:id="92"/>
+      <w:bookmarkEnd w:id="93"/>
+      <w:r>
+        <w:rPr>
           <w:lang w:val="en-US"/>
         </w:rPr>
         <w:t>Expandability</w:t>
       </w:r>
-      <w:bookmarkEnd w:id="85"/>
+      <w:bookmarkEnd w:id="94"/>
     </w:p>
     <w:p>
       <w:pPr>
@@ -14238,52 +15133,25 @@
     <w:p>
       <w:pPr>
         <w:pStyle w:val="berschrift2"/>
-        <w:spacing w:before="120"/>
-        <w:ind w:left="284" w:hanging="284"/>
-        <w:rPr>
-          <w:rFonts w:ascii="Calibri" w:hAnsi="Calibri" w:cs="Calibri"/>
-          <w:color w:val="000000" w:themeColor="text1"/>
-          <w:szCs w:val="24"/>
-        </w:rPr>
-      </w:pPr>
-      <w:bookmarkStart w:id="86" w:name="_Toc54449474"/>
-      <w:bookmarkStart w:id="87" w:name="_Toc54454483"/>
-      <w:bookmarkStart w:id="88" w:name="_Toc55563547"/>
-      <w:r>
-        <w:rPr>
-          <w:rFonts w:ascii="Calibri" w:hAnsi="Calibri" w:cs="Calibri"/>
-          <w:color w:val="000000" w:themeColor="text1"/>
-          <w:szCs w:val="24"/>
-        </w:rPr>
+      </w:pPr>
+      <w:bookmarkStart w:id="95" w:name="_Toc54449474"/>
+      <w:bookmarkStart w:id="96" w:name="_Toc54454483"/>
+      <w:bookmarkStart w:id="97" w:name="_Toc56092237"/>
+      <w:r>
         <w:t>/NF</w:t>
       </w:r>
       <w:r>
-        <w:rPr>
-          <w:rFonts w:ascii="Calibri" w:hAnsi="Calibri" w:cs="Calibri"/>
-          <w:color w:val="000000" w:themeColor="text1"/>
-          <w:szCs w:val="24"/>
-        </w:rPr>
         <w:t>3</w:t>
       </w:r>
       <w:r>
-        <w:rPr>
-          <w:rFonts w:ascii="Calibri" w:hAnsi="Calibri" w:cs="Calibri"/>
-          <w:color w:val="000000" w:themeColor="text1"/>
-          <w:szCs w:val="24"/>
-        </w:rPr>
         <w:t>0/</w:t>
       </w:r>
-      <w:bookmarkEnd w:id="86"/>
-      <w:bookmarkEnd w:id="87"/>
-      <w:r>
-        <w:rPr>
-          <w:rFonts w:ascii="Calibri" w:hAnsi="Calibri" w:cs="Calibri"/>
-          <w:color w:val="000000" w:themeColor="text1"/>
-          <w:szCs w:val="24"/>
-        </w:rPr>
+      <w:bookmarkEnd w:id="95"/>
+      <w:bookmarkEnd w:id="96"/>
+      <w:r>
         <w:t>Data Integrity</w:t>
       </w:r>
-      <w:bookmarkEnd w:id="88"/>
+      <w:bookmarkEnd w:id="97"/>
     </w:p>
     <w:p>
       <w:pPr>
@@ -14317,49 +15185,24 @@
     <w:p>
       <w:pPr>
         <w:pStyle w:val="berschrift2"/>
-        <w:spacing w:before="120"/>
-        <w:ind w:left="284" w:hanging="284"/>
-        <w:rPr>
-          <w:rFonts w:ascii="Calibri" w:hAnsi="Calibri" w:cs="Calibri"/>
-          <w:color w:val="000000" w:themeColor="text1"/>
-          <w:szCs w:val="24"/>
-        </w:rPr>
-      </w:pPr>
-      <w:bookmarkStart w:id="89" w:name="_Toc55563548"/>
-      <w:r>
-        <w:rPr>
-          <w:rFonts w:ascii="Calibri" w:hAnsi="Calibri" w:cs="Calibri"/>
-          <w:color w:val="000000" w:themeColor="text1"/>
-          <w:szCs w:val="24"/>
-        </w:rPr>
+      </w:pPr>
+      <w:bookmarkStart w:id="98" w:name="_Toc56092238"/>
+      <w:r>
         <w:t>/NF</w:t>
       </w:r>
       <w:r>
-        <w:rPr>
-          <w:rFonts w:ascii="Calibri" w:hAnsi="Calibri" w:cs="Calibri"/>
-          <w:color w:val="000000" w:themeColor="text1"/>
-          <w:szCs w:val="24"/>
-        </w:rPr>
         <w:t>4</w:t>
       </w:r>
       <w:r>
-        <w:rPr>
-          <w:rFonts w:ascii="Calibri" w:hAnsi="Calibri" w:cs="Calibri"/>
-          <w:color w:val="000000" w:themeColor="text1"/>
-          <w:szCs w:val="24"/>
-        </w:rPr>
         <w:t>0/</w:t>
       </w:r>
       <w:r>
         <w:rPr>
-          <w:rFonts w:ascii="Calibri" w:hAnsi="Calibri" w:cs="Calibri"/>
-          <w:color w:val="000000" w:themeColor="text1"/>
-          <w:szCs w:val="24"/>
           <w:lang w:val="en-US"/>
         </w:rPr>
         <w:t>Availability</w:t>
       </w:r>
-      <w:bookmarkEnd w:id="89"/>
+      <w:bookmarkEnd w:id="98"/>
     </w:p>
     <w:p>
       <w:pPr>
@@ -14393,56 +15236,27 @@
     <w:p>
       <w:pPr>
         <w:pStyle w:val="berschrift2"/>
-        <w:spacing w:before="120"/>
-        <w:ind w:left="284" w:hanging="284"/>
-        <w:rPr>
-          <w:rFonts w:ascii="Calibri" w:hAnsi="Calibri" w:cs="Calibri"/>
-          <w:color w:val="000000" w:themeColor="text1"/>
-          <w:szCs w:val="24"/>
-        </w:rPr>
-      </w:pPr>
-      <w:bookmarkStart w:id="90" w:name="_Toc522168338"/>
-      <w:bookmarkStart w:id="91" w:name="_Toc522174226"/>
-      <w:bookmarkStart w:id="92" w:name="_Toc54449475"/>
-      <w:bookmarkStart w:id="93" w:name="_Toc54454484"/>
-      <w:bookmarkStart w:id="94" w:name="_Toc55563549"/>
-      <w:r>
-        <w:rPr>
-          <w:rFonts w:ascii="Calibri" w:hAnsi="Calibri" w:cs="Calibri"/>
-          <w:color w:val="000000" w:themeColor="text1"/>
-          <w:szCs w:val="24"/>
-        </w:rPr>
-        <w:t>/NF</w:t>
-      </w:r>
-      <w:r>
-        <w:rPr>
-          <w:rFonts w:ascii="Calibri" w:hAnsi="Calibri" w:cs="Calibri"/>
-          <w:color w:val="000000" w:themeColor="text1"/>
-          <w:szCs w:val="24"/>
-        </w:rPr>
+      </w:pPr>
+      <w:bookmarkStart w:id="99" w:name="_Toc56092239"/>
+      <w:r>
+        <w:t>/</w:t>
+      </w:r>
+      <w:r>
+        <w:t>NF</w:t>
+      </w:r>
+      <w:r>
         <w:t>5</w:t>
       </w:r>
       <w:r>
-        <w:rPr>
-          <w:rFonts w:ascii="Calibri" w:hAnsi="Calibri" w:cs="Calibri"/>
-          <w:color w:val="000000" w:themeColor="text1"/>
-          <w:szCs w:val="24"/>
-        </w:rPr>
         <w:t>0/</w:t>
       </w:r>
-      <w:bookmarkEnd w:id="90"/>
-      <w:bookmarkEnd w:id="91"/>
-      <w:r>
-        <w:rPr>
-          <w:rFonts w:ascii="Calibri" w:hAnsi="Calibri" w:cs="Calibri"/>
-          <w:color w:val="000000" w:themeColor="text1"/>
-          <w:szCs w:val="24"/>
-        </w:rPr>
-        <w:t>System Environment</w:t>
-      </w:r>
-      <w:bookmarkEnd w:id="92"/>
-      <w:bookmarkEnd w:id="93"/>
-      <w:bookmarkEnd w:id="94"/>
+      <w:r>
+        <w:rPr>
+          <w:lang w:val="en-US"/>
+        </w:rPr>
+        <w:t>Internationality</w:t>
+      </w:r>
+      <w:bookmarkEnd w:id="99"/>
     </w:p>
     <w:p>
       <w:pPr>
@@ -14460,7 +15274,7 @@
           <w:szCs w:val="24"/>
           <w:lang w:val="en-US"/>
         </w:rPr>
-        <w:t xml:space="preserve">The system should run </w:t>
+        <w:t xml:space="preserve">The </w:t>
       </w:r>
       <w:r>
         <w:rPr>
@@ -14469,15 +15283,80 @@
           <w:szCs w:val="24"/>
           <w:lang w:val="en-US"/>
         </w:rPr>
-        <w:t>on</w:t>
-      </w:r>
-      <w:r>
+        <w:t>application should be available in several languages, both German and English will be supported.</w:t>
+      </w:r>
+    </w:p>
+    <w:p>
+      <w:pPr>
         <w:rPr>
           <w:rFonts w:ascii="Calibri" w:hAnsi="Calibri" w:cs="Calibri"/>
           <w:sz w:val="24"/>
           <w:szCs w:val="24"/>
           <w:lang w:val="en-US"/>
         </w:rPr>
+      </w:pPr>
+    </w:p>
+    <w:p>
+      <w:pPr>
+        <w:pStyle w:val="berschrift2"/>
+      </w:pPr>
+      <w:bookmarkStart w:id="100" w:name="_Toc522168338"/>
+      <w:bookmarkStart w:id="101" w:name="_Toc522174226"/>
+      <w:bookmarkStart w:id="102" w:name="_Toc54449475"/>
+      <w:bookmarkStart w:id="103" w:name="_Toc54454484"/>
+      <w:bookmarkStart w:id="104" w:name="_Toc56092240"/>
+      <w:r>
+        <w:t>/NF</w:t>
+      </w:r>
+      <w:r>
+        <w:t>6</w:t>
+      </w:r>
+      <w:r>
+        <w:t>0/</w:t>
+      </w:r>
+      <w:bookmarkEnd w:id="100"/>
+      <w:bookmarkEnd w:id="101"/>
+      <w:r>
+        <w:t>System Environment</w:t>
+      </w:r>
+      <w:bookmarkEnd w:id="102"/>
+      <w:bookmarkEnd w:id="103"/>
+      <w:bookmarkEnd w:id="104"/>
+    </w:p>
+    <w:p>
+      <w:pPr>
+        <w:rPr>
+          <w:rFonts w:ascii="Calibri" w:hAnsi="Calibri" w:cs="Calibri"/>
+          <w:sz w:val="24"/>
+          <w:szCs w:val="24"/>
+          <w:lang w:val="en-US"/>
+        </w:rPr>
+      </w:pPr>
+      <w:r>
+        <w:rPr>
+          <w:rFonts w:ascii="Calibri" w:hAnsi="Calibri" w:cs="Calibri"/>
+          <w:sz w:val="24"/>
+          <w:szCs w:val="24"/>
+          <w:lang w:val="en-US"/>
+        </w:rPr>
+        <w:t xml:space="preserve">The system should run </w:t>
+      </w:r>
+      <w:r>
+        <w:rPr>
+          <w:rFonts w:ascii="Calibri" w:hAnsi="Calibri" w:cs="Calibri"/>
+          <w:sz w:val="24"/>
+          <w:szCs w:val="24"/>
+          <w:lang w:val="en-US"/>
+        </w:rPr>
+        <w:t>on</w:t>
+      </w:r>
+      <w:r>
+        <w:rPr>
+          <w:rFonts w:ascii="Calibri" w:hAnsi="Calibri" w:cs="Calibri"/>
+          <w:sz w:val="24"/>
+          <w:szCs w:val="24"/>
+          <w:lang w:val="en-US"/>
+        </w:rPr>
         <w:t xml:space="preserve"> any operating system with a web browser installed.</w:t>
       </w:r>
     </w:p>
@@ -14488,7 +15367,7 @@
           <w:lang w:val="en-GB"/>
         </w:rPr>
       </w:pPr>
-      <w:bookmarkStart w:id="95" w:name="_Toc55563550"/>
+      <w:bookmarkStart w:id="105" w:name="_Toc56092241"/>
       <w:r>
         <w:rPr>
           <w:lang w:val="en-GB"/>
@@ -14496,7 +15375,7 @@
         <w:lastRenderedPageBreak/>
         <w:t>Figures</w:t>
       </w:r>
-      <w:bookmarkEnd w:id="95"/>
+      <w:bookmarkEnd w:id="105"/>
     </w:p>
     <w:p>
       <w:pPr>
@@ -14528,7 +15407,7 @@
         </w:rPr>
         <w:fldChar w:fldCharType="separate"/>
       </w:r>
-      <w:hyperlink w:anchor="_Toc55563285" w:history="1">
+      <w:hyperlink w:anchor="_Toc56092193" w:history="1">
         <w:r>
           <w:rPr>
             <w:rStyle w:val="Hyperlink"/>
@@ -14556,7 +15435,7 @@
             <w:noProof/>
             <w:webHidden/>
           </w:rPr>
-          <w:instrText xml:space="preserve"> PAGEREF _Toc55563285 \h </w:instrText>
+          <w:instrText xml:space="preserve"> PAGEREF _Toc56092193 \h </w:instrText>
         </w:r>
         <w:r>
           <w:rPr>
@@ -14576,7 +15455,7 @@
             <w:noProof/>
             <w:webHidden/>
           </w:rPr>
-          <w:t>4</w:t>
+          <w:t>3</w:t>
         </w:r>
         <w:r>
           <w:rPr>
@@ -14599,7 +15478,7 @@
           <w:szCs w:val="22"/>
         </w:rPr>
       </w:pPr>
-      <w:hyperlink w:anchor="_Toc55563286" w:history="1">
+      <w:hyperlink w:anchor="_Toc56092194" w:history="1">
         <w:r>
           <w:rPr>
             <w:rStyle w:val="Hyperlink"/>
@@ -14627,7 +15506,7 @@
             <w:noProof/>
             <w:webHidden/>
           </w:rPr>
-          <w:instrText xml:space="preserve"> PAGEREF _Toc55563286 \h </w:instrText>
+          <w:instrText xml:space="preserve"> PAGEREF _Toc56092194 \h </w:instrText>
         </w:r>
         <w:r>
           <w:rPr>
@@ -14670,7 +15549,7 @@
           <w:szCs w:val="22"/>
         </w:rPr>
       </w:pPr>
-      <w:hyperlink w:anchor="_Toc55563287" w:history="1">
+      <w:hyperlink w:anchor="_Toc56092195" w:history="1">
         <w:r>
           <w:rPr>
             <w:rStyle w:val="Hyperlink"/>
@@ -14698,7 +15577,7 @@
             <w:noProof/>
             <w:webHidden/>
           </w:rPr>
-          <w:instrText xml:space="preserve"> PAGEREF _Toc55563287 \h </w:instrText>
+          <w:instrText xml:space="preserve"> PAGEREF _Toc56092195 \h </w:instrText>
         </w:r>
         <w:r>
           <w:rPr>
@@ -14741,7 +15620,7 @@
           <w:szCs w:val="22"/>
         </w:rPr>
       </w:pPr>
-      <w:hyperlink w:anchor="_Toc55563288" w:history="1">
+      <w:hyperlink w:anchor="_Toc56092196" w:history="1">
         <w:r>
           <w:rPr>
             <w:rStyle w:val="Hyperlink"/>
@@ -14769,7 +15648,7 @@
             <w:noProof/>
             <w:webHidden/>
           </w:rPr>
-          <w:instrText xml:space="preserve"> PAGEREF _Toc55563288 \h </w:instrText>
+          <w:instrText xml:space="preserve"> PAGEREF _Toc56092196 \h </w:instrText>
         </w:r>
         <w:r>
           <w:rPr>
@@ -14812,7 +15691,7 @@
           <w:szCs w:val="22"/>
         </w:rPr>
       </w:pPr>
-      <w:hyperlink w:anchor="_Toc55563289" w:history="1">
+      <w:hyperlink w:anchor="_Toc56092197" w:history="1">
         <w:r>
           <w:rPr>
             <w:rStyle w:val="Hyperlink"/>
@@ -14840,7 +15719,7 @@
             <w:noProof/>
             <w:webHidden/>
           </w:rPr>
-          <w:instrText xml:space="preserve"> PAGEREF _Toc55563289 \h </w:instrText>
+          <w:instrText xml:space="preserve"> PAGEREF _Toc56092197 \h </w:instrText>
         </w:r>
         <w:r>
           <w:rPr>
@@ -14883,7 +15762,7 @@
           <w:szCs w:val="22"/>
         </w:rPr>
       </w:pPr>
-      <w:hyperlink w:anchor="_Toc55563290" w:history="1">
+      <w:hyperlink w:anchor="_Toc56092198" w:history="1">
         <w:r>
           <w:rPr>
             <w:rStyle w:val="Hyperlink"/>
@@ -14910,7 +15789,7 @@
             <w:noProof/>
             <w:webHidden/>
           </w:rPr>
-          <w:instrText xml:space="preserve"> PAGEREF _Toc55563290 \h </w:instrText>
+          <w:instrText xml:space="preserve"> PAGEREF _Toc56092198 \h </w:instrText>
         </w:r>
         <w:r>
           <w:rPr>
@@ -14953,7 +15832,7 @@
           <w:szCs w:val="22"/>
         </w:rPr>
       </w:pPr>
-      <w:hyperlink w:anchor="_Toc55563291" w:history="1">
+      <w:hyperlink w:anchor="_Toc56092199" w:history="1">
         <w:r>
           <w:rPr>
             <w:rStyle w:val="Hyperlink"/>
@@ -14980,7 +15859,7 @@
             <w:noProof/>
             <w:webHidden/>
           </w:rPr>
-          <w:instrText xml:space="preserve"> PAGEREF _Toc55563291 \h </w:instrText>
+          <w:instrText xml:space="preserve"> PAGEREF _Toc56092199 \h </w:instrText>
         </w:r>
         <w:r>
           <w:rPr>
@@ -15023,13 +15902,13 @@
           <w:szCs w:val="22"/>
         </w:rPr>
       </w:pPr>
-      <w:hyperlink w:anchor="_Toc55563292" w:history="1">
+      <w:hyperlink w:anchor="_Toc56092200" w:history="1">
         <w:r>
           <w:rPr>
             <w:rStyle w:val="Hyperlink"/>
             <w:noProof/>
           </w:rPr>
-          <w:t>Figure 8 – GUI</w:t>
+          <w:t>Figure 8 – GUI (Wire frame)</w:t>
         </w:r>
         <w:r>
           <w:rPr>
@@ -15050,7 +15929,7 @@
             <w:noProof/>
             <w:webHidden/>
           </w:rPr>
-          <w:instrText xml:space="preserve"> PAGEREF _Toc55563292 \h </w:instrText>
+          <w:instrText xml:space="preserve"> PAGEREF _Toc56092200 \h </w:instrText>
         </w:r>
         <w:r>
           <w:rPr>
@@ -15093,7 +15972,7 @@
           <w:szCs w:val="22"/>
         </w:rPr>
       </w:pPr>
-      <w:hyperlink r:id="rId25" w:anchor="_Toc55563293" w:history="1">
+      <w:hyperlink r:id="rId25" w:anchor="_Toc56092201" w:history="1">
         <w:r>
           <w:rPr>
             <w:rStyle w:val="Hyperlink"/>
@@ -15120,7 +15999,7 @@
             <w:noProof/>
             <w:webHidden/>
           </w:rPr>
-          <w:instrText xml:space="preserve"> PAGEREF _Toc55563293 \h </w:instrText>
+          <w:instrText xml:space="preserve"> PAGEREF _Toc56092201 \h </w:instrText>
         </w:r>
         <w:r>
           <w:rPr>
@@ -15163,7 +16042,7 @@
           <w:szCs w:val="22"/>
         </w:rPr>
       </w:pPr>
-      <w:hyperlink r:id="rId26" w:anchor="_Toc55563294" w:history="1">
+      <w:hyperlink r:id="rId26" w:anchor="_Toc56092202" w:history="1">
         <w:r>
           <w:rPr>
             <w:rStyle w:val="Hyperlink"/>
@@ -15190,7 +16069,7 @@
             <w:noProof/>
             <w:webHidden/>
           </w:rPr>
-          <w:instrText xml:space="preserve"> PAGEREF _Toc55563294 \h </w:instrText>
+          <w:instrText xml:space="preserve"> PAGEREF _Toc56092202 \h </w:instrText>
         </w:r>
         <w:r>
           <w:rPr>
@@ -15233,7 +16112,7 @@
           <w:szCs w:val="22"/>
         </w:rPr>
       </w:pPr>
-      <w:hyperlink r:id="rId27" w:anchor="_Toc55563295" w:history="1">
+      <w:hyperlink r:id="rId27" w:anchor="_Toc56092203" w:history="1">
         <w:r>
           <w:rPr>
             <w:rStyle w:val="Hyperlink"/>
@@ -15260,7 +16139,7 @@
             <w:noProof/>
             <w:webHidden/>
           </w:rPr>
-          <w:instrText xml:space="preserve"> PAGEREF _Toc55563295 \h </w:instrText>
+          <w:instrText xml:space="preserve"> PAGEREF _Toc56092203 \h </w:instrText>
         </w:r>
         <w:r>
           <w:rPr>
@@ -15303,7 +16182,7 @@
           <w:szCs w:val="22"/>
         </w:rPr>
       </w:pPr>
-      <w:hyperlink r:id="rId28" w:anchor="_Toc55563296" w:history="1">
+      <w:hyperlink r:id="rId28" w:anchor="_Toc56092204" w:history="1">
         <w:r>
           <w:rPr>
             <w:rStyle w:val="Hyperlink"/>
@@ -15330,7 +16209,7 @@
             <w:noProof/>
             <w:webHidden/>
           </w:rPr>
-          <w:instrText xml:space="preserve"> PAGEREF _Toc55563296 \h </w:instrText>
+          <w:instrText xml:space="preserve"> PAGEREF _Toc56092204 \h </w:instrText>
         </w:r>
         <w:r>
           <w:rPr>
@@ -15373,7 +16252,7 @@
           <w:szCs w:val="22"/>
         </w:rPr>
       </w:pPr>
-      <w:hyperlink r:id="rId29" w:anchor="_Toc55563297" w:history="1">
+      <w:hyperlink r:id="rId29" w:anchor="_Toc56092205" w:history="1">
         <w:r>
           <w:rPr>
             <w:rStyle w:val="Hyperlink"/>
@@ -15400,7 +16279,7 @@
             <w:noProof/>
             <w:webHidden/>
           </w:rPr>
-          <w:instrText xml:space="preserve"> PAGEREF _Toc55563297 \h </w:instrText>
+          <w:instrText xml:space="preserve"> PAGEREF _Toc56092205 \h </w:instrText>
         </w:r>
         <w:r>
           <w:rPr>
@@ -15443,13 +16322,13 @@
           <w:szCs w:val="22"/>
         </w:rPr>
       </w:pPr>
-      <w:hyperlink w:anchor="_Toc55563298" w:history="1">
+      <w:hyperlink w:anchor="_Toc56092206" w:history="1">
         <w:r>
           <w:rPr>
             <w:rStyle w:val="Hyperlink"/>
             <w:noProof/>
           </w:rPr>
-          <w:t>Figure 15 - List of files</w:t>
+          <w:t>Figure 14 - List of files</w:t>
         </w:r>
         <w:r>
           <w:rPr>
@@ -15470,7 +16349,7 @@
             <w:noProof/>
             <w:webHidden/>
           </w:rPr>
-          <w:instrText xml:space="preserve"> PAGEREF _Toc55563298 \h </w:instrText>
+          <w:instrText xml:space="preserve"> PAGEREF _Toc56092206 \h </w:instrText>
         </w:r>
         <w:r>
           <w:rPr>
@@ -15513,13 +16392,13 @@
           <w:szCs w:val="22"/>
         </w:rPr>
       </w:pPr>
-      <w:hyperlink w:anchor="_Toc55563299" w:history="1">
+      <w:hyperlink r:id="rId30" w:anchor="_Toc56092207" w:history="1">
         <w:r>
           <w:rPr>
             <w:rStyle w:val="Hyperlink"/>
             <w:noProof/>
           </w:rPr>
-          <w:t>Figure 16 - REST API Swagger UI</w:t>
+          <w:t>Figure 15 - REST API Swagger</w:t>
         </w:r>
         <w:r>
           <w:rPr>
@@ -15540,7 +16419,7 @@
             <w:noProof/>
             <w:webHidden/>
           </w:rPr>
-          <w:instrText xml:space="preserve"> PAGEREF _Toc55563299 \h </w:instrText>
+          <w:instrText xml:space="preserve"> PAGEREF _Toc56092207 \h </w:instrText>
         </w:r>
         <w:r>
           <w:rPr>
@@ -15591,7 +16470,7 @@
           <w:lang w:val="en-GB"/>
         </w:rPr>
       </w:pPr>
-      <w:bookmarkStart w:id="96" w:name="_Toc55563551"/>
+      <w:bookmarkStart w:id="106" w:name="_Toc56092242"/>
       <w:r>
         <w:rPr>
           <w:lang w:val="en-GB"/>
@@ -15599,16 +16478,16 @@
         <w:lastRenderedPageBreak/>
         <w:t>Referen</w:t>
       </w:r>
-      <w:bookmarkEnd w:id="75"/>
-      <w:bookmarkEnd w:id="76"/>
+      <w:bookmarkEnd w:id="84"/>
+      <w:bookmarkEnd w:id="85"/>
       <w:r>
         <w:rPr>
           <w:lang w:val="en-GB"/>
         </w:rPr>
         <w:t>ces</w:t>
       </w:r>
-      <w:bookmarkEnd w:id="77"/>
-      <w:bookmarkEnd w:id="96"/>
+      <w:bookmarkEnd w:id="86"/>
+      <w:bookmarkEnd w:id="106"/>
     </w:p>
     <w:p>
       <w:pPr>
@@ -15623,7 +16502,7 @@
           <w:color w:val="000000"/>
         </w:rPr>
       </w:pPr>
-      <w:bookmarkStart w:id="97" w:name="_Toc522168341"/>
+      <w:bookmarkStart w:id="107" w:name="_Toc522168341"/>
       <w:r>
         <w:rPr>
           <w:rStyle w:val="Erluterungen"/>
@@ -15634,7 +16513,7 @@
         </w:rPr>
         <w:t>[1]</w:t>
       </w:r>
-      <w:bookmarkEnd w:id="97"/>
+      <w:bookmarkEnd w:id="107"/>
       <w:r>
         <w:rPr>
           <w:rStyle w:val="Erluterungen"/>
@@ -15659,7 +16538,7 @@
           <w:color w:val="000000"/>
         </w:rPr>
       </w:pPr>
-      <w:bookmarkStart w:id="98" w:name="_Toc522168342"/>
+      <w:bookmarkStart w:id="108" w:name="_Toc522168342"/>
       <w:r>
         <w:rPr>
           <w:rStyle w:val="Erluterungen"/>
@@ -15786,7 +16665,7 @@
         </w:rPr>
         <w:t>[6] http://developer.mozilla.org/en-US/docs/Learn/Serverside/Express_Nodejs/Introductio</w:t>
       </w:r>
-      <w:bookmarkEnd w:id="98"/>
+      <w:bookmarkEnd w:id="108"/>
       <w:r>
         <w:rPr>
           <w:rStyle w:val="Erluterungen"/>
@@ -15812,7 +16691,8 @@
           <w:lang w:val="en-GB"/>
         </w:rPr>
       </w:pPr>
-      <w:bookmarkStart w:id="99" w:name="_Toc55563552"/>
+      <w:bookmarkStart w:id="109" w:name="_Toc56092243"/>
+      <w:proofErr w:type="spellStart"/>
       <w:r>
         <w:rPr>
           <w:lang w:val="en-GB"/>
@@ -15820,7 +16700,8 @@
         <w:lastRenderedPageBreak/>
         <w:t>Glossar</w:t>
       </w:r>
-      <w:bookmarkEnd w:id="99"/>
+      <w:bookmarkEnd w:id="109"/>
+      <w:proofErr w:type="spellEnd"/>
     </w:p>
     <w:p>
       <w:pPr>
@@ -15935,168 +16816,165 @@
           <w:szCs w:val="24"/>
         </w:rPr>
         <w:tab/>
-        <w:t xml:space="preserve">Angular is a TypeScript based front-end framework which is published as open source software ExpressJS    </w:t>
-      </w:r>
-    </w:p>
-    <w:p>
-      <w:pPr>
-        <w:pStyle w:val="Beschriftung"/>
+      </w:r>
+      <w:proofErr w:type="spellStart"/>
+      <w:r>
         <w:rPr>
           <w:i w:val="0"/>
           <w:iCs/>
           <w:sz w:val="24"/>
           <w:szCs w:val="24"/>
         </w:rPr>
-      </w:pPr>
-    </w:p>
-    <w:p>
-      <w:pPr>
-        <w:pStyle w:val="Beschriftung"/>
-        <w:ind w:left="1410" w:hanging="1410"/>
+        <w:t>Angular</w:t>
+      </w:r>
+      <w:proofErr w:type="spellEnd"/>
+      <w:r>
         <w:rPr>
           <w:i w:val="0"/>
           <w:iCs/>
           <w:sz w:val="24"/>
           <w:szCs w:val="24"/>
         </w:rPr>
-      </w:pPr>
-      <w:r>
-        <w:rPr>
-          <w:b/>
-          <w:bCs/>
+        <w:t xml:space="preserve"> is a TypeScript based front-end framework which is published as open source software ExpressJS    </w:t>
+      </w:r>
+    </w:p>
+    <w:p>
+      <w:pPr>
+        <w:pStyle w:val="Beschriftung"/>
+        <w:rPr>
           <w:i w:val="0"/>
           <w:iCs/>
           <w:sz w:val="24"/>
           <w:szCs w:val="24"/>
         </w:rPr>
-        <w:t>ExpressJS</w:t>
-      </w:r>
-      <w:r>
+      </w:pPr>
+    </w:p>
+    <w:p>
+      <w:pPr>
+        <w:pStyle w:val="Beschriftung"/>
+        <w:ind w:left="1410" w:hanging="1410"/>
         <w:rPr>
           <w:i w:val="0"/>
           <w:iCs/>
           <w:sz w:val="24"/>
           <w:szCs w:val="24"/>
         </w:rPr>
-        <w:t xml:space="preserve"> </w:t>
-      </w:r>
-      <w:r>
-        <w:rPr>
+      </w:pPr>
+      <w:r>
+        <w:rPr>
+          <w:b/>
+          <w:bCs/>
           <w:i w:val="0"/>
           <w:iCs/>
           <w:sz w:val="24"/>
           <w:szCs w:val="24"/>
         </w:rPr>
-        <w:tab/>
-        <w:t xml:space="preserve">is the most popular Node web framework and is the underlying library for several other popular Node web frameworks. It provides many mechanisms.  </w:t>
-      </w:r>
-    </w:p>
-    <w:p>
-      <w:pPr>
-        <w:pStyle w:val="Beschriftung"/>
+        <w:t>ExpressJS</w:t>
+      </w:r>
+      <w:r>
         <w:rPr>
           <w:i w:val="0"/>
           <w:iCs/>
           <w:sz w:val="24"/>
           <w:szCs w:val="24"/>
         </w:rPr>
-      </w:pPr>
-    </w:p>
-    <w:p>
-      <w:pPr>
-        <w:pStyle w:val="Beschriftung"/>
+        <w:t xml:space="preserve"> </w:t>
+      </w:r>
+      <w:r>
         <w:rPr>
           <w:i w:val="0"/>
           <w:iCs/>
           <w:sz w:val="24"/>
           <w:szCs w:val="24"/>
         </w:rPr>
-      </w:pPr>
-      <w:r>
-        <w:rPr>
-          <w:b/>
-          <w:bCs/>
+        <w:tab/>
+        <w:t xml:space="preserve">is the most popular Node web framework and is the underlying library for several other popular Node web frameworks. It provides many mechanisms.  </w:t>
+      </w:r>
+    </w:p>
+    <w:p>
+      <w:pPr>
+        <w:pStyle w:val="Beschriftung"/>
+        <w:rPr>
           <w:i w:val="0"/>
           <w:iCs/>
           <w:sz w:val="24"/>
           <w:szCs w:val="24"/>
         </w:rPr>
-        <w:t>GUI</w:t>
-      </w:r>
-      <w:r>
+      </w:pPr>
+    </w:p>
+    <w:p>
+      <w:pPr>
+        <w:pStyle w:val="Beschriftung"/>
         <w:rPr>
           <w:i w:val="0"/>
           <w:iCs/>
           <w:sz w:val="24"/>
           <w:szCs w:val="24"/>
         </w:rPr>
-        <w:tab/>
-      </w:r>
-      <w:r>
-        <w:rPr>
+      </w:pPr>
+      <w:r>
+        <w:rPr>
+          <w:b/>
+          <w:bCs/>
           <w:i w:val="0"/>
           <w:iCs/>
           <w:sz w:val="24"/>
           <w:szCs w:val="24"/>
         </w:rPr>
-        <w:tab/>
-        <w:t xml:space="preserve">Graphical User Interface </w:t>
-      </w:r>
-    </w:p>
-    <w:p>
-      <w:pPr>
-        <w:pStyle w:val="Beschriftung"/>
+        <w:t>GUI</w:t>
+      </w:r>
+      <w:r>
         <w:rPr>
           <w:i w:val="0"/>
           <w:iCs/>
           <w:sz w:val="24"/>
           <w:szCs w:val="24"/>
         </w:rPr>
-      </w:pPr>
-    </w:p>
-    <w:p>
-      <w:pPr>
-        <w:pStyle w:val="Beschriftung"/>
+        <w:tab/>
+      </w:r>
+      <w:r>
         <w:rPr>
           <w:i w:val="0"/>
           <w:iCs/>
           <w:sz w:val="24"/>
           <w:szCs w:val="24"/>
         </w:rPr>
-      </w:pPr>
-      <w:r>
-        <w:rPr>
-          <w:b/>
-          <w:bCs/>
+        <w:tab/>
+        <w:t xml:space="preserve">Graphical User Interface </w:t>
+      </w:r>
+    </w:p>
+    <w:p>
+      <w:pPr>
+        <w:pStyle w:val="Beschriftung"/>
+        <w:rPr>
           <w:i w:val="0"/>
           <w:iCs/>
           <w:sz w:val="24"/>
           <w:szCs w:val="24"/>
         </w:rPr>
-        <w:t>MongoDB</w:t>
-      </w:r>
-      <w:r>
+      </w:pPr>
+    </w:p>
+    <w:p>
+      <w:pPr>
+        <w:pStyle w:val="Beschriftung"/>
         <w:rPr>
           <w:i w:val="0"/>
           <w:iCs/>
           <w:sz w:val="24"/>
           <w:szCs w:val="24"/>
         </w:rPr>
-        <w:tab/>
-        <w:t xml:space="preserve">MongoDB is a document-oriented NoSQL database used for high volume data </w:t>
-      </w:r>
-    </w:p>
-    <w:p>
-      <w:pPr>
-        <w:pStyle w:val="Beschriftung"/>
-        <w:ind w:left="708" w:firstLine="708"/>
-        <w:rPr>
+      </w:pPr>
+      <w:r>
+        <w:rPr>
+          <w:b/>
+          <w:bCs/>
           <w:i w:val="0"/>
           <w:iCs/>
           <w:sz w:val="24"/>
           <w:szCs w:val="24"/>
         </w:rPr>
-      </w:pPr>
+        <w:t>MongoDB</w:t>
+      </w:r>
       <w:r>
         <w:rPr>
           <w:i w:val="0"/>
@@ -16104,42 +16982,40 @@
           <w:sz w:val="24"/>
           <w:szCs w:val="24"/>
         </w:rPr>
-        <w:t xml:space="preserve">storage. </w:t>
-      </w:r>
-    </w:p>
-    <w:p>
-      <w:pPr>
-        <w:pStyle w:val="Beschriftung"/>
-        <w:ind w:left="708" w:firstLine="708"/>
+        <w:tab/>
+      </w:r>
+      <w:proofErr w:type="spellStart"/>
+      <w:r>
         <w:rPr>
           <w:i w:val="0"/>
           <w:iCs/>
           <w:sz w:val="24"/>
           <w:szCs w:val="24"/>
         </w:rPr>
-      </w:pPr>
-    </w:p>
-    <w:p>
-      <w:pPr>
-        <w:pStyle w:val="Beschriftung"/>
+        <w:t>MongoDB</w:t>
+      </w:r>
+      <w:proofErr w:type="spellEnd"/>
+      <w:r>
         <w:rPr>
           <w:i w:val="0"/>
           <w:iCs/>
           <w:sz w:val="24"/>
           <w:szCs w:val="24"/>
         </w:rPr>
-      </w:pPr>
-      <w:r>
-        <w:rPr>
-          <w:b/>
-          <w:bCs/>
+        <w:t xml:space="preserve"> is a document-oriented NoSQL database used for high volume data </w:t>
+      </w:r>
+    </w:p>
+    <w:p>
+      <w:pPr>
+        <w:pStyle w:val="Beschriftung"/>
+        <w:ind w:left="708" w:firstLine="708"/>
+        <w:rPr>
           <w:i w:val="0"/>
           <w:iCs/>
           <w:sz w:val="24"/>
           <w:szCs w:val="24"/>
         </w:rPr>
-        <w:t>NodeJS</w:t>
-      </w:r>
+      </w:pPr>
       <w:r>
         <w:rPr>
           <w:i w:val="0"/>
@@ -16147,8 +17023,7 @@
           <w:sz w:val="24"/>
           <w:szCs w:val="24"/>
         </w:rPr>
-        <w:tab/>
-        <w:t xml:space="preserve">NodeJS is a JavaScript free and open source cross-platform for server-side </w:t>
+        <w:t xml:space="preserve">storage. </w:t>
       </w:r>
     </w:p>
     <w:p>
@@ -16162,13 +17037,76 @@
           <w:szCs w:val="24"/>
         </w:rPr>
       </w:pPr>
-      <w:r>
+    </w:p>
+    <w:p>
+      <w:pPr>
+        <w:pStyle w:val="Beschriftung"/>
         <w:rPr>
           <w:i w:val="0"/>
           <w:iCs/>
           <w:sz w:val="24"/>
           <w:szCs w:val="24"/>
         </w:rPr>
+      </w:pPr>
+      <w:r>
+        <w:rPr>
+          <w:b/>
+          <w:bCs/>
+          <w:i w:val="0"/>
+          <w:iCs/>
+          <w:sz w:val="24"/>
+          <w:szCs w:val="24"/>
+        </w:rPr>
+        <w:t>NodeJS</w:t>
+      </w:r>
+      <w:r>
+        <w:rPr>
+          <w:i w:val="0"/>
+          <w:iCs/>
+          <w:sz w:val="24"/>
+          <w:szCs w:val="24"/>
+        </w:rPr>
+        <w:tab/>
+      </w:r>
+      <w:proofErr w:type="spellStart"/>
+      <w:r>
+        <w:rPr>
+          <w:i w:val="0"/>
+          <w:iCs/>
+          <w:sz w:val="24"/>
+          <w:szCs w:val="24"/>
+        </w:rPr>
+        <w:t>NodeJS</w:t>
+      </w:r>
+      <w:proofErr w:type="spellEnd"/>
+      <w:r>
+        <w:rPr>
+          <w:i w:val="0"/>
+          <w:iCs/>
+          <w:sz w:val="24"/>
+          <w:szCs w:val="24"/>
+        </w:rPr>
+        <w:t xml:space="preserve"> is a JavaScript free and open source cross-platform for server-side </w:t>
+      </w:r>
+    </w:p>
+    <w:p>
+      <w:pPr>
+        <w:pStyle w:val="Beschriftung"/>
+        <w:ind w:left="708" w:firstLine="708"/>
+        <w:rPr>
+          <w:i w:val="0"/>
+          <w:iCs/>
+          <w:sz w:val="24"/>
+          <w:szCs w:val="24"/>
+        </w:rPr>
+      </w:pPr>
+      <w:r>
+        <w:rPr>
+          <w:i w:val="0"/>
+          <w:iCs/>
+          <w:sz w:val="24"/>
+          <w:szCs w:val="24"/>
+        </w:rPr>
         <w:t>programming that allows users to build network applications quickly.</w:t>
       </w:r>
     </w:p>
@@ -16210,7 +17148,39 @@
           <w:rFonts w:cstheme="minorHAnsi"/>
           <w:lang w:val="en-GB"/>
         </w:rPr>
-        <w:t>Extensible Markup Language is a markup language to save data in an organized way, to make it human- and machine-readable.</w:t>
+        <w:t xml:space="preserve">Extensible </w:t>
+      </w:r>
+      <w:proofErr w:type="spellStart"/>
+      <w:r>
+        <w:rPr>
+          <w:rFonts w:cstheme="minorHAnsi"/>
+          <w:lang w:val="en-GB"/>
+        </w:rPr>
+        <w:t>Markup</w:t>
+      </w:r>
+      <w:proofErr w:type="spellEnd"/>
+      <w:r>
+        <w:rPr>
+          <w:rFonts w:cstheme="minorHAnsi"/>
+          <w:lang w:val="en-GB"/>
+        </w:rPr>
+        <w:t xml:space="preserve"> Language is a </w:t>
+      </w:r>
+      <w:proofErr w:type="spellStart"/>
+      <w:r>
+        <w:rPr>
+          <w:rFonts w:cstheme="minorHAnsi"/>
+          <w:lang w:val="en-GB"/>
+        </w:rPr>
+        <w:t>markup</w:t>
+      </w:r>
+      <w:proofErr w:type="spellEnd"/>
+      <w:r>
+        <w:rPr>
+          <w:rFonts w:cstheme="minorHAnsi"/>
+          <w:lang w:val="en-GB"/>
+        </w:rPr>
+        <w:t xml:space="preserve"> language to save data in an organized way, to make it human- and machine-readable.</w:t>
       </w:r>
     </w:p>
     <w:p>
@@ -16557,7 +17527,7 @@
               <v:stroke joinstyle="miter"/>
               <v:path gradientshapeok="t" o:connecttype="rect"/>
             </v:shapetype>
-            <v:shape id="Text Box 1" o:spid="_x0000_s1031" type="#_x0000_t202" style="position:absolute;left:0;text-align:left;margin-left:490.8pt;margin-top:-.2pt;width:24.05pt;height:20.7pt;z-index:251658240;visibility:visible;mso-wrap-style:square;mso-width-percent:0;mso-height-percent:0;mso-wrap-distance-left:0;mso-wrap-distance-top:0;mso-wrap-distance-right:0;mso-wrap-distance-bottom:0;mso-position-horizontal:absolute;mso-position-horizontal-relative:page;mso-position-vertical:absolute;mso-position-vertical-relative:text;mso-width-percent:0;mso-height-percent:0;mso-width-relative:page;mso-height-relative:page;v-text-anchor:top" o:gfxdata="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" stroked="f">
+            <v:shape id="Text Box 1" o:spid="_x0000_s1032" type="#_x0000_t202" style="position:absolute;left:0;text-align:left;margin-left:490.8pt;margin-top:-.2pt;width:24.05pt;height:20.7pt;z-index:251658240;visibility:visible;mso-wrap-style:square;mso-width-percent:0;mso-height-percent:0;mso-wrap-distance-left:0;mso-wrap-distance-top:0;mso-wrap-distance-right:0;mso-wrap-distance-bottom:0;mso-position-horizontal:absolute;mso-position-horizontal-relative:page;mso-position-vertical:absolute;mso-position-vertical-relative:text;mso-width-percent:0;mso-height-percent:0;mso-width-relative:page;mso-height-relative:page;v-text-anchor:top" o:gfxdata="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" stroked="f">
               <v:fill opacity="0"/>
               <v:textbox inset="0,0,0,0">
                 <w:txbxContent>
@@ -16683,7 +17653,7 @@
         <w:szCs w:val="22"/>
         <w:lang w:val="en-GB"/>
       </w:rPr>
-      <w:t>09/11/2020</w:t>
+      <w:t>12/11/2020</w:t>
     </w:r>
     <w:r>
       <w:rPr>
@@ -16762,9 +17732,9 @@
       <w:lvlJc w:val="left"/>
       <w:pPr>
         <w:tabs>
-          <w:tab w:val="num" w:pos="1145"/>
+          <w:tab w:val="num" w:pos="1287"/>
         </w:tabs>
-        <w:ind w:left="857" w:hanging="432"/>
+        <w:ind w:left="999" w:hanging="432"/>
       </w:pPr>
       <w:rPr>
         <w:b/>
@@ -18468,6 +19438,66 @@
     </w:lvlOverride>
   </w:num>
   <w:num w:numId="22">
+    <w:abstractNumId w:val="0"/>
+    <w:lvlOverride w:ilvl="0">
+      <w:startOverride w:val="1"/>
+    </w:lvlOverride>
+    <w:lvlOverride w:ilvl="1">
+      <w:startOverride w:val="1"/>
+    </w:lvlOverride>
+    <w:lvlOverride w:ilvl="2">
+      <w:startOverride w:val="1"/>
+    </w:lvlOverride>
+    <w:lvlOverride w:ilvl="3">
+      <w:startOverride w:val="1"/>
+    </w:lvlOverride>
+    <w:lvlOverride w:ilvl="4">
+      <w:startOverride w:val="1"/>
+    </w:lvlOverride>
+    <w:lvlOverride w:ilvl="5">
+      <w:startOverride w:val="1"/>
+    </w:lvlOverride>
+    <w:lvlOverride w:ilvl="6">
+      <w:startOverride w:val="1"/>
+    </w:lvlOverride>
+    <w:lvlOverride w:ilvl="7">
+      <w:startOverride w:val="1"/>
+    </w:lvlOverride>
+    <w:lvlOverride w:ilvl="8">
+      <w:startOverride w:val="1"/>
+    </w:lvlOverride>
+  </w:num>
+  <w:num w:numId="23">
+    <w:abstractNumId w:val="0"/>
+    <w:lvlOverride w:ilvl="0">
+      <w:startOverride w:val="1"/>
+    </w:lvlOverride>
+    <w:lvlOverride w:ilvl="1">
+      <w:startOverride w:val="1"/>
+    </w:lvlOverride>
+    <w:lvlOverride w:ilvl="2">
+      <w:startOverride w:val="1"/>
+    </w:lvlOverride>
+    <w:lvlOverride w:ilvl="3">
+      <w:startOverride w:val="1"/>
+    </w:lvlOverride>
+    <w:lvlOverride w:ilvl="4">
+      <w:startOverride w:val="1"/>
+    </w:lvlOverride>
+    <w:lvlOverride w:ilvl="5">
+      <w:startOverride w:val="1"/>
+    </w:lvlOverride>
+    <w:lvlOverride w:ilvl="6">
+      <w:startOverride w:val="1"/>
+    </w:lvlOverride>
+    <w:lvlOverride w:ilvl="7">
+      <w:startOverride w:val="1"/>
+    </w:lvlOverride>
+    <w:lvlOverride w:ilvl="8">
+      <w:startOverride w:val="1"/>
+    </w:lvlOverride>
+  </w:num>
+  <w:num w:numId="24">
     <w:abstractNumId w:val="0"/>
     <w:lvlOverride w:ilvl="0">
       <w:startOverride w:val="1"/>
@@ -18893,7 +19923,7 @@
   <w:style w:type="paragraph" w:default="1" w:styleId="Standard">
     <w:name w:val="Normal"/>
     <w:qFormat/>
-    <w:rsid w:val="0094260E"/>
+    <w:rsid w:val="00FE2844"/>
     <w:pPr>
       <w:jc w:val="both"/>
     </w:pPr>
@@ -18943,10 +19973,13 @@
         <w:numId w:val="1"/>
       </w:numPr>
       <w:tabs>
+        <w:tab w:val="clear" w:pos="1287"/>
         <w:tab w:val="left" w:pos="680"/>
         <w:tab w:val="left" w:pos="851"/>
+        <w:tab w:val="num" w:pos="1145"/>
       </w:tabs>
       <w:spacing w:before="240" w:after="120"/>
+      <w:ind w:left="857"/>
       <w:contextualSpacing/>
       <w:outlineLvl w:val="1"/>
     </w:pPr>

</xml_diff>